<commit_message>
[ADD] - Add page lampiran, pengesahan, daftar gambar, daftar tabel dll
</commit_message>
<xml_diff>
--- a/SKRIPSI_MAIN.docx
+++ b/SKRIPSI_MAIN.docx
@@ -7,22 +7,893 @@
         <w:pStyle w:val="Title"/>
       </w:pPr>
       <w:r>
+        <w:fldChar w:fldCharType="begin"/>
+      </w:r>
+      <w:r>
+        <w:instrText xml:space="preserve"> INCLUDEPICTURE "https://protan.faperta.unej.ac.id/wp-content/uploads/sites/14/2020/05/logo-unej-300x296.png" \* MERGEFORMATINET </w:instrText>
+      </w:r>
+      <w:r>
+        <w:fldChar w:fldCharType="separate"/>
+      </w:r>
+      <w:r>
+        <w:rPr>
+          <w:noProof/>
+        </w:rPr>
+        <w:drawing>
+          <wp:inline distT="0" distB="0" distL="0" distR="0" wp14:anchorId="0526C70F" wp14:editId="53B4B977">
+            <wp:extent cx="1060315" cy="1044070"/>
+            <wp:effectExtent l="0" t="0" r="0" b="0"/>
+            <wp:docPr id="3" name="Picture 3" descr="Perubahan Lambang UNEJ menurut STATUTA UNEJ Tahun 2020 ..."/>
+            <wp:cNvGraphicFramePr>
+              <a:graphicFrameLocks xmlns:a="http://schemas.openxmlformats.org/drawingml/2006/main" noChangeAspect="1"/>
+            </wp:cNvGraphicFramePr>
+            <a:graphic xmlns:a="http://schemas.openxmlformats.org/drawingml/2006/main">
+              <a:graphicData uri="http://schemas.openxmlformats.org/drawingml/2006/picture">
+                <pic:pic xmlns:pic="http://schemas.openxmlformats.org/drawingml/2006/picture">
+                  <pic:nvPicPr>
+                    <pic:cNvPr id="0" name="Picture 1" descr="Perubahan Lambang UNEJ menurut STATUTA UNEJ Tahun 2020 ..."/>
+                    <pic:cNvPicPr>
+                      <a:picLocks noChangeAspect="1" noChangeArrowheads="1"/>
+                    </pic:cNvPicPr>
+                  </pic:nvPicPr>
+                  <pic:blipFill>
+                    <a:blip r:embed="rId8" cstate="print">
+                      <a:extLst>
+                        <a:ext uri="{28A0092B-C50C-407E-A947-70E740481C1C}">
+                          <a14:useLocalDpi xmlns:a14="http://schemas.microsoft.com/office/drawing/2010/main" val="0"/>
+                        </a:ext>
+                      </a:extLst>
+                    </a:blip>
+                    <a:srcRect/>
+                    <a:stretch>
+                      <a:fillRect/>
+                    </a:stretch>
+                  </pic:blipFill>
+                  <pic:spPr bwMode="auto">
+                    <a:xfrm>
+                      <a:off x="0" y="0"/>
+                      <a:ext cx="1093553" cy="1076798"/>
+                    </a:xfrm>
+                    <a:prstGeom prst="rect">
+                      <a:avLst/>
+                    </a:prstGeom>
+                    <a:noFill/>
+                    <a:ln>
+                      <a:noFill/>
+                    </a:ln>
+                  </pic:spPr>
+                </pic:pic>
+              </a:graphicData>
+            </a:graphic>
+          </wp:inline>
+        </w:drawing>
+      </w:r>
+      <w:r>
+        <w:fldChar w:fldCharType="end"/>
+      </w:r>
+    </w:p>
+    <w:p/>
+    <w:p>
+      <w:pPr>
+        <w:pStyle w:val="Title"/>
+      </w:pPr>
+      <w:r>
         <w:t>PERAMALAN JUDUL SKRIPSI MAHASISWA ILMU KOMPUTER MENGGUNAKAN METODE ABC</w:t>
       </w:r>
     </w:p>
     <w:p/>
     <w:p/>
-    <w:p>
-      <w:pPr>
+    <w:p/>
+    <w:p/>
+    <w:p>
+      <w:pPr>
+        <w:pStyle w:val="Title"/>
+        <w:rPr>
+          <w:sz w:val="24"/>
+          <w:szCs w:val="52"/>
+        </w:rPr>
+      </w:pPr>
+      <w:r>
+        <w:rPr>
+          <w:sz w:val="24"/>
+          <w:szCs w:val="52"/>
+        </w:rPr>
+        <w:t>SKRIPSI</w:t>
+      </w:r>
+    </w:p>
+    <w:p>
+      <w:pPr>
+        <w:jc w:val="center"/>
+      </w:pPr>
+      <w:proofErr w:type="spellStart"/>
+      <w:r>
+        <w:t>Diajukan</w:t>
+      </w:r>
+      <w:proofErr w:type="spellEnd"/>
+      <w:r>
+        <w:t xml:space="preserve"> </w:t>
+      </w:r>
+      <w:proofErr w:type="spellStart"/>
+      <w:r>
+        <w:t>guna</w:t>
+      </w:r>
+      <w:proofErr w:type="spellEnd"/>
+      <w:r>
+        <w:t xml:space="preserve"> </w:t>
+      </w:r>
+      <w:proofErr w:type="spellStart"/>
+      <w:r>
+        <w:t>melengkapi</w:t>
+      </w:r>
+      <w:proofErr w:type="spellEnd"/>
+      <w:r>
+        <w:t xml:space="preserve"> </w:t>
+      </w:r>
+      <w:proofErr w:type="spellStart"/>
+      <w:r>
+        <w:t>tugas</w:t>
+      </w:r>
+      <w:proofErr w:type="spellEnd"/>
+      <w:r>
+        <w:t xml:space="preserve"> </w:t>
+      </w:r>
+      <w:proofErr w:type="spellStart"/>
+      <w:r>
+        <w:t>akhir</w:t>
+      </w:r>
+      <w:proofErr w:type="spellEnd"/>
+      <w:r>
+        <w:t xml:space="preserve"> dan </w:t>
+      </w:r>
+      <w:proofErr w:type="spellStart"/>
+      <w:r>
+        <w:t>memenuhi</w:t>
+      </w:r>
+      <w:proofErr w:type="spellEnd"/>
+      <w:r>
+        <w:t xml:space="preserve"> salah </w:t>
+      </w:r>
+      <w:proofErr w:type="spellStart"/>
+      <w:r>
+        <w:t>satu</w:t>
+      </w:r>
+      <w:proofErr w:type="spellEnd"/>
+      <w:r>
+        <w:t xml:space="preserve"> </w:t>
+      </w:r>
+      <w:proofErr w:type="spellStart"/>
+      <w:r>
+        <w:t>syarat</w:t>
+      </w:r>
+      <w:proofErr w:type="spellEnd"/>
+      <w:r>
+        <w:t xml:space="preserve"> </w:t>
+      </w:r>
+      <w:proofErr w:type="spellStart"/>
+      <w:r>
+        <w:t>untuk</w:t>
+      </w:r>
+      <w:proofErr w:type="spellEnd"/>
+      <w:r>
+        <w:t xml:space="preserve"> </w:t>
+      </w:r>
+      <w:proofErr w:type="spellStart"/>
+      <w:r>
+        <w:t>menyelesaikan</w:t>
+      </w:r>
+      <w:proofErr w:type="spellEnd"/>
+      <w:r>
+        <w:t xml:space="preserve"> </w:t>
+      </w:r>
+      <w:proofErr w:type="spellStart"/>
+      <w:r>
+        <w:t>pendidikan</w:t>
+      </w:r>
+      <w:proofErr w:type="spellEnd"/>
+      <w:r>
+        <w:t xml:space="preserve"> </w:t>
+      </w:r>
+      <w:proofErr w:type="spellStart"/>
+      <w:r>
+        <w:t>Sarjana</w:t>
+      </w:r>
+      <w:proofErr w:type="spellEnd"/>
+      <w:r>
+        <w:t xml:space="preserve"> (S1) Program </w:t>
+      </w:r>
+      <w:proofErr w:type="spellStart"/>
+      <w:r>
+        <w:t>Studi</w:t>
+      </w:r>
+      <w:proofErr w:type="spellEnd"/>
+      <w:r>
+        <w:t xml:space="preserve"> </w:t>
+      </w:r>
+      <w:proofErr w:type="spellStart"/>
+      <w:r>
+        <w:t>Informatika</w:t>
+      </w:r>
+      <w:proofErr w:type="spellEnd"/>
+      <w:r>
+        <w:t xml:space="preserve"> </w:t>
+      </w:r>
+      <w:proofErr w:type="spellStart"/>
+      <w:r>
+        <w:t>Fakultas</w:t>
+      </w:r>
+      <w:proofErr w:type="spellEnd"/>
+      <w:r>
+        <w:t xml:space="preserve"> </w:t>
+      </w:r>
+      <w:proofErr w:type="spellStart"/>
+      <w:r>
+        <w:t>Ilmu</w:t>
+      </w:r>
+      <w:proofErr w:type="spellEnd"/>
+      <w:r>
+        <w:t xml:space="preserve"> </w:t>
+      </w:r>
+      <w:proofErr w:type="spellStart"/>
+      <w:r>
+        <w:t>Komputer</w:t>
+      </w:r>
+      <w:proofErr w:type="spellEnd"/>
+      <w:r>
+        <w:t xml:space="preserve"> Universitas </w:t>
+      </w:r>
+      <w:proofErr w:type="spellStart"/>
+      <w:r>
+        <w:t>Jember</w:t>
+      </w:r>
+      <w:proofErr w:type="spellEnd"/>
+      <w:r>
+        <w:t xml:space="preserve"> dan </w:t>
+      </w:r>
+      <w:proofErr w:type="spellStart"/>
+      <w:r>
+        <w:t>mencapai</w:t>
+      </w:r>
+      <w:proofErr w:type="spellEnd"/>
+      <w:r>
+        <w:t xml:space="preserve"> </w:t>
+      </w:r>
+      <w:proofErr w:type="spellStart"/>
+      <w:r>
+        <w:t>gelar</w:t>
+      </w:r>
+      <w:proofErr w:type="spellEnd"/>
+      <w:r>
+        <w:t xml:space="preserve"> </w:t>
+      </w:r>
+      <w:proofErr w:type="spellStart"/>
+      <w:r>
+        <w:t>Sarjana</w:t>
+      </w:r>
+      <w:proofErr w:type="spellEnd"/>
+      <w:r>
+        <w:t xml:space="preserve"> </w:t>
+      </w:r>
+      <w:proofErr w:type="spellStart"/>
+      <w:r>
+        <w:t>Komputer</w:t>
+      </w:r>
+      <w:proofErr w:type="spellEnd"/>
+    </w:p>
+    <w:p>
+      <w:pPr>
+        <w:rPr>
+          <w:sz w:val="22"/>
+          <w:szCs w:val="22"/>
+        </w:rPr>
+      </w:pPr>
+    </w:p>
+    <w:p>
+      <w:pPr>
+        <w:rPr>
+          <w:sz w:val="22"/>
+          <w:szCs w:val="22"/>
+        </w:rPr>
+      </w:pPr>
+    </w:p>
+    <w:p>
+      <w:pPr>
+        <w:rPr>
+          <w:sz w:val="22"/>
+          <w:szCs w:val="22"/>
+        </w:rPr>
+      </w:pPr>
+    </w:p>
+    <w:p>
+      <w:pPr>
+        <w:pStyle w:val="Title"/>
+        <w:rPr>
+          <w:b w:val="0"/>
+          <w:bCs w:val="0"/>
+          <w:sz w:val="24"/>
+          <w:szCs w:val="52"/>
+        </w:rPr>
+      </w:pPr>
+      <w:r>
+        <w:rPr>
+          <w:b w:val="0"/>
+          <w:bCs w:val="0"/>
+          <w:sz w:val="24"/>
+          <w:szCs w:val="52"/>
+        </w:rPr>
+        <w:t>Oleh</w:t>
+      </w:r>
+      <w:r>
+        <w:rPr>
+          <w:b w:val="0"/>
+          <w:bCs w:val="0"/>
+          <w:sz w:val="24"/>
+          <w:szCs w:val="52"/>
+        </w:rPr>
+        <w:t>:</w:t>
+      </w:r>
+    </w:p>
+    <w:p>
+      <w:pPr>
+        <w:pStyle w:val="Title"/>
+        <w:rPr>
+          <w:sz w:val="24"/>
+          <w:szCs w:val="52"/>
+        </w:rPr>
+      </w:pPr>
+      <w:proofErr w:type="spellStart"/>
+      <w:r>
+        <w:rPr>
+          <w:sz w:val="24"/>
+          <w:szCs w:val="52"/>
+        </w:rPr>
+        <w:t>Agus</w:t>
+      </w:r>
+      <w:proofErr w:type="spellEnd"/>
+      <w:r>
+        <w:rPr>
+          <w:sz w:val="24"/>
+          <w:szCs w:val="52"/>
+        </w:rPr>
+        <w:t xml:space="preserve"> </w:t>
+      </w:r>
+      <w:proofErr w:type="spellStart"/>
+      <w:r>
+        <w:rPr>
+          <w:sz w:val="24"/>
+          <w:szCs w:val="52"/>
+        </w:rPr>
+        <w:t>Dwi</w:t>
+      </w:r>
+      <w:proofErr w:type="spellEnd"/>
+      <w:r>
+        <w:rPr>
+          <w:sz w:val="24"/>
+          <w:szCs w:val="52"/>
+        </w:rPr>
+        <w:t xml:space="preserve"> </w:t>
+      </w:r>
+      <w:proofErr w:type="spellStart"/>
+      <w:r>
+        <w:rPr>
+          <w:sz w:val="24"/>
+          <w:szCs w:val="52"/>
+        </w:rPr>
+        <w:t>Milniadi</w:t>
+      </w:r>
+      <w:proofErr w:type="spellEnd"/>
+    </w:p>
+    <w:p>
+      <w:pPr>
+        <w:pStyle w:val="Title"/>
+        <w:rPr>
+          <w:sz w:val="24"/>
+          <w:szCs w:val="52"/>
+        </w:rPr>
+      </w:pPr>
+      <w:r>
+        <w:rPr>
+          <w:sz w:val="24"/>
+          <w:szCs w:val="52"/>
+        </w:rPr>
+        <w:t>NIM 192410103038</w:t>
+      </w:r>
+    </w:p>
+    <w:p/>
+    <w:p/>
+    <w:p/>
+    <w:p/>
+    <w:p/>
+    <w:p/>
+    <w:p/>
+    <w:p/>
+    <w:p/>
+    <w:p/>
+    <w:p/>
+    <w:p/>
+    <w:p/>
+    <w:p>
+      <w:pPr>
+        <w:pStyle w:val="Title"/>
+      </w:pPr>
+      <w:r>
+        <w:t>PROGRAM STUDI INFORMATIKA</w:t>
+      </w:r>
+    </w:p>
+    <w:p>
+      <w:pPr>
+        <w:pStyle w:val="Title"/>
+      </w:pPr>
+      <w:r>
+        <w:t>FAKULTAS ILMU KOMPUTER</w:t>
+      </w:r>
+    </w:p>
+    <w:p>
+      <w:pPr>
+        <w:pStyle w:val="Title"/>
+      </w:pPr>
+      <w:r>
+        <w:t>UNIVERSITAS JEMBER</w:t>
+      </w:r>
+    </w:p>
+    <w:p>
+      <w:pPr>
+        <w:pStyle w:val="Title"/>
+      </w:pPr>
+      <w:r>
+        <w:t>2023</w:t>
+      </w:r>
+      <w:r>
+        <w:br w:type="page"/>
+      </w:r>
+    </w:p>
+    <w:p>
+      <w:pPr>
+        <w:pStyle w:val="Title"/>
+      </w:pPr>
+      <w:r>
+        <w:lastRenderedPageBreak/>
+        <w:fldChar w:fldCharType="begin"/>
+      </w:r>
+      <w:r>
+        <w:instrText xml:space="preserve"> INCLUDEPICTURE "https://protan.faperta.unej.ac.id/wp-content/uploads/sites/14/2020/05/logo-unej-300x296.png" \* MERGEFORMATINET </w:instrText>
+      </w:r>
+      <w:r>
+        <w:fldChar w:fldCharType="separate"/>
+      </w:r>
+      <w:r>
+        <w:rPr>
+          <w:noProof/>
+        </w:rPr>
+        <w:drawing>
+          <wp:inline distT="0" distB="0" distL="0" distR="0" wp14:anchorId="0F6A0A88" wp14:editId="7222BD79">
+            <wp:extent cx="1060315" cy="1044070"/>
+            <wp:effectExtent l="0" t="0" r="0" b="0"/>
+            <wp:docPr id="5" name="Picture 5" descr="Perubahan Lambang UNEJ menurut STATUTA UNEJ Tahun 2020 ..."/>
+            <wp:cNvGraphicFramePr>
+              <a:graphicFrameLocks xmlns:a="http://schemas.openxmlformats.org/drawingml/2006/main" noChangeAspect="1"/>
+            </wp:cNvGraphicFramePr>
+            <a:graphic xmlns:a="http://schemas.openxmlformats.org/drawingml/2006/main">
+              <a:graphicData uri="http://schemas.openxmlformats.org/drawingml/2006/picture">
+                <pic:pic xmlns:pic="http://schemas.openxmlformats.org/drawingml/2006/picture">
+                  <pic:nvPicPr>
+                    <pic:cNvPr id="0" name="Picture 1" descr="Perubahan Lambang UNEJ menurut STATUTA UNEJ Tahun 2020 ..."/>
+                    <pic:cNvPicPr>
+                      <a:picLocks noChangeAspect="1" noChangeArrowheads="1"/>
+                    </pic:cNvPicPr>
+                  </pic:nvPicPr>
+                  <pic:blipFill>
+                    <a:blip r:embed="rId8" cstate="print">
+                      <a:extLst>
+                        <a:ext uri="{28A0092B-C50C-407E-A947-70E740481C1C}">
+                          <a14:useLocalDpi xmlns:a14="http://schemas.microsoft.com/office/drawing/2010/main" val="0"/>
+                        </a:ext>
+                      </a:extLst>
+                    </a:blip>
+                    <a:srcRect/>
+                    <a:stretch>
+                      <a:fillRect/>
+                    </a:stretch>
+                  </pic:blipFill>
+                  <pic:spPr bwMode="auto">
+                    <a:xfrm>
+                      <a:off x="0" y="0"/>
+                      <a:ext cx="1093553" cy="1076798"/>
+                    </a:xfrm>
+                    <a:prstGeom prst="rect">
+                      <a:avLst/>
+                    </a:prstGeom>
+                    <a:noFill/>
+                    <a:ln>
+                      <a:noFill/>
+                    </a:ln>
+                  </pic:spPr>
+                </pic:pic>
+              </a:graphicData>
+            </a:graphic>
+          </wp:inline>
+        </w:drawing>
+      </w:r>
+      <w:r>
+        <w:fldChar w:fldCharType="end"/>
+      </w:r>
+    </w:p>
+    <w:p/>
+    <w:p>
+      <w:pPr>
+        <w:pStyle w:val="Title"/>
+      </w:pPr>
+      <w:r>
+        <w:t>PERAMALAN JUDUL SKRIPSI MAHASISWA ILMU KOMPUTER MENGGUNAKAN METODE ABC</w:t>
+      </w:r>
+    </w:p>
+    <w:p/>
+    <w:p/>
+    <w:p/>
+    <w:p/>
+    <w:p>
+      <w:pPr>
+        <w:pStyle w:val="Title"/>
+        <w:rPr>
+          <w:sz w:val="24"/>
+          <w:szCs w:val="52"/>
+        </w:rPr>
+      </w:pPr>
+      <w:r>
+        <w:rPr>
+          <w:sz w:val="24"/>
+          <w:szCs w:val="52"/>
+        </w:rPr>
+        <w:t>SKRIPSI</w:t>
+      </w:r>
+    </w:p>
+    <w:p>
+      <w:pPr>
+        <w:jc w:val="center"/>
+      </w:pPr>
+      <w:proofErr w:type="spellStart"/>
+      <w:r>
+        <w:t>Diajukan</w:t>
+      </w:r>
+      <w:proofErr w:type="spellEnd"/>
+      <w:r>
+        <w:t xml:space="preserve"> </w:t>
+      </w:r>
+      <w:proofErr w:type="spellStart"/>
+      <w:r>
+        <w:t>guna</w:t>
+      </w:r>
+      <w:proofErr w:type="spellEnd"/>
+      <w:r>
+        <w:t xml:space="preserve"> </w:t>
+      </w:r>
+      <w:proofErr w:type="spellStart"/>
+      <w:r>
+        <w:t>melengkapi</w:t>
+      </w:r>
+      <w:proofErr w:type="spellEnd"/>
+      <w:r>
+        <w:t xml:space="preserve"> </w:t>
+      </w:r>
+      <w:proofErr w:type="spellStart"/>
+      <w:r>
+        <w:t>tugas</w:t>
+      </w:r>
+      <w:proofErr w:type="spellEnd"/>
+      <w:r>
+        <w:t xml:space="preserve"> </w:t>
+      </w:r>
+      <w:proofErr w:type="spellStart"/>
+      <w:r>
+        <w:t>akhir</w:t>
+      </w:r>
+      <w:proofErr w:type="spellEnd"/>
+      <w:r>
+        <w:t xml:space="preserve"> dan </w:t>
+      </w:r>
+      <w:proofErr w:type="spellStart"/>
+      <w:r>
+        <w:t>memenuhi</w:t>
+      </w:r>
+      <w:proofErr w:type="spellEnd"/>
+      <w:r>
+        <w:t xml:space="preserve"> salah </w:t>
+      </w:r>
+      <w:proofErr w:type="spellStart"/>
+      <w:r>
+        <w:t>satu</w:t>
+      </w:r>
+      <w:proofErr w:type="spellEnd"/>
+      <w:r>
+        <w:t xml:space="preserve"> </w:t>
+      </w:r>
+      <w:proofErr w:type="spellStart"/>
+      <w:r>
+        <w:t>syarat</w:t>
+      </w:r>
+      <w:proofErr w:type="spellEnd"/>
+      <w:r>
+        <w:t xml:space="preserve"> </w:t>
+      </w:r>
+      <w:proofErr w:type="spellStart"/>
+      <w:r>
+        <w:t>untuk</w:t>
+      </w:r>
+      <w:proofErr w:type="spellEnd"/>
+      <w:r>
+        <w:t xml:space="preserve"> </w:t>
+      </w:r>
+      <w:proofErr w:type="spellStart"/>
+      <w:r>
+        <w:t>menyelesaikan</w:t>
+      </w:r>
+      <w:proofErr w:type="spellEnd"/>
+      <w:r>
+        <w:t xml:space="preserve"> </w:t>
+      </w:r>
+      <w:proofErr w:type="spellStart"/>
+      <w:r>
+        <w:t>pendidikan</w:t>
+      </w:r>
+      <w:proofErr w:type="spellEnd"/>
+      <w:r>
+        <w:t xml:space="preserve"> </w:t>
+      </w:r>
+      <w:proofErr w:type="spellStart"/>
+      <w:r>
+        <w:t>Sarjana</w:t>
+      </w:r>
+      <w:proofErr w:type="spellEnd"/>
+      <w:r>
+        <w:t xml:space="preserve"> (S1) Program </w:t>
+      </w:r>
+      <w:proofErr w:type="spellStart"/>
+      <w:r>
+        <w:t>Studi</w:t>
+      </w:r>
+      <w:proofErr w:type="spellEnd"/>
+      <w:r>
+        <w:t xml:space="preserve"> </w:t>
+      </w:r>
+      <w:proofErr w:type="spellStart"/>
+      <w:r>
+        <w:t>Informatika</w:t>
+      </w:r>
+      <w:proofErr w:type="spellEnd"/>
+      <w:r>
+        <w:t xml:space="preserve"> </w:t>
+      </w:r>
+      <w:proofErr w:type="spellStart"/>
+      <w:r>
+        <w:t>Fakultas</w:t>
+      </w:r>
+      <w:proofErr w:type="spellEnd"/>
+      <w:r>
+        <w:t xml:space="preserve"> </w:t>
+      </w:r>
+      <w:proofErr w:type="spellStart"/>
+      <w:r>
+        <w:t>Ilmu</w:t>
+      </w:r>
+      <w:proofErr w:type="spellEnd"/>
+      <w:r>
+        <w:t xml:space="preserve"> </w:t>
+      </w:r>
+      <w:proofErr w:type="spellStart"/>
+      <w:r>
+        <w:t>Komputer</w:t>
+      </w:r>
+      <w:proofErr w:type="spellEnd"/>
+      <w:r>
+        <w:t xml:space="preserve"> Universitas </w:t>
+      </w:r>
+      <w:proofErr w:type="spellStart"/>
+      <w:r>
+        <w:t>Jember</w:t>
+      </w:r>
+      <w:proofErr w:type="spellEnd"/>
+      <w:r>
+        <w:t xml:space="preserve"> dan </w:t>
+      </w:r>
+      <w:proofErr w:type="spellStart"/>
+      <w:r>
+        <w:t>mencapai</w:t>
+      </w:r>
+      <w:proofErr w:type="spellEnd"/>
+      <w:r>
+        <w:t xml:space="preserve"> </w:t>
+      </w:r>
+      <w:proofErr w:type="spellStart"/>
+      <w:r>
+        <w:t>gelar</w:t>
+      </w:r>
+      <w:proofErr w:type="spellEnd"/>
+      <w:r>
+        <w:t xml:space="preserve"> </w:t>
+      </w:r>
+      <w:proofErr w:type="spellStart"/>
+      <w:r>
+        <w:t>Sarjana</w:t>
+      </w:r>
+      <w:proofErr w:type="spellEnd"/>
+      <w:r>
+        <w:t xml:space="preserve"> </w:t>
+      </w:r>
+      <w:proofErr w:type="spellStart"/>
+      <w:r>
+        <w:t>Komputer</w:t>
+      </w:r>
+      <w:proofErr w:type="spellEnd"/>
+    </w:p>
+    <w:p>
+      <w:pPr>
+        <w:rPr>
+          <w:sz w:val="22"/>
+          <w:szCs w:val="22"/>
+        </w:rPr>
+      </w:pPr>
+    </w:p>
+    <w:p>
+      <w:pPr>
+        <w:rPr>
+          <w:sz w:val="22"/>
+          <w:szCs w:val="22"/>
+        </w:rPr>
+      </w:pPr>
+    </w:p>
+    <w:p>
+      <w:pPr>
+        <w:rPr>
+          <w:sz w:val="22"/>
+          <w:szCs w:val="22"/>
+        </w:rPr>
+      </w:pPr>
+    </w:p>
+    <w:p>
+      <w:pPr>
+        <w:pStyle w:val="Title"/>
+        <w:rPr>
+          <w:b w:val="0"/>
+          <w:bCs w:val="0"/>
+          <w:sz w:val="24"/>
+          <w:szCs w:val="52"/>
+        </w:rPr>
+      </w:pPr>
+      <w:r>
+        <w:rPr>
+          <w:b w:val="0"/>
+          <w:bCs w:val="0"/>
+          <w:sz w:val="24"/>
+          <w:szCs w:val="52"/>
+        </w:rPr>
+        <w:t>Oleh</w:t>
+      </w:r>
+      <w:r>
+        <w:rPr>
+          <w:b w:val="0"/>
+          <w:bCs w:val="0"/>
+          <w:sz w:val="24"/>
+          <w:szCs w:val="52"/>
+        </w:rPr>
+        <w:t>:</w:t>
+      </w:r>
+    </w:p>
+    <w:p>
+      <w:pPr>
+        <w:pStyle w:val="Title"/>
+        <w:rPr>
+          <w:sz w:val="24"/>
+          <w:szCs w:val="52"/>
+        </w:rPr>
+      </w:pPr>
+      <w:proofErr w:type="spellStart"/>
+      <w:r>
+        <w:rPr>
+          <w:sz w:val="24"/>
+          <w:szCs w:val="52"/>
+        </w:rPr>
+        <w:t>Agus</w:t>
+      </w:r>
+      <w:proofErr w:type="spellEnd"/>
+      <w:r>
+        <w:rPr>
+          <w:sz w:val="24"/>
+          <w:szCs w:val="52"/>
+        </w:rPr>
+        <w:t xml:space="preserve"> </w:t>
+      </w:r>
+      <w:proofErr w:type="spellStart"/>
+      <w:r>
+        <w:rPr>
+          <w:sz w:val="24"/>
+          <w:szCs w:val="52"/>
+        </w:rPr>
+        <w:t>Dwi</w:t>
+      </w:r>
+      <w:proofErr w:type="spellEnd"/>
+      <w:r>
+        <w:rPr>
+          <w:sz w:val="24"/>
+          <w:szCs w:val="52"/>
+        </w:rPr>
+        <w:t xml:space="preserve"> </w:t>
+      </w:r>
+      <w:proofErr w:type="spellStart"/>
+      <w:r>
+        <w:rPr>
+          <w:sz w:val="24"/>
+          <w:szCs w:val="52"/>
+        </w:rPr>
+        <w:t>Milniadi</w:t>
+      </w:r>
+      <w:proofErr w:type="spellEnd"/>
+    </w:p>
+    <w:p>
+      <w:pPr>
+        <w:pStyle w:val="Title"/>
+        <w:rPr>
+          <w:sz w:val="24"/>
+          <w:szCs w:val="52"/>
+        </w:rPr>
+      </w:pPr>
+      <w:r>
+        <w:rPr>
+          <w:sz w:val="24"/>
+          <w:szCs w:val="52"/>
+        </w:rPr>
+        <w:t>NIM 192410103038</w:t>
+      </w:r>
+    </w:p>
+    <w:p/>
+    <w:p/>
+    <w:p/>
+    <w:p/>
+    <w:p/>
+    <w:p/>
+    <w:p/>
+    <w:p/>
+    <w:p/>
+    <w:p/>
+    <w:p/>
+    <w:p/>
+    <w:p>
+      <w:pPr>
+        <w:pStyle w:val="Title"/>
+      </w:pPr>
+      <w:r>
+        <w:t>PROGRAM STUDI INFORMATIKA</w:t>
+      </w:r>
+    </w:p>
+    <w:p>
+      <w:pPr>
+        <w:pStyle w:val="Title"/>
+      </w:pPr>
+      <w:r>
+        <w:t>FAKULTAS ILMU KOMPUTER</w:t>
+      </w:r>
+    </w:p>
+    <w:p>
+      <w:pPr>
+        <w:pStyle w:val="Title"/>
+      </w:pPr>
+      <w:r>
+        <w:t>UNIVERSITAS JEMBER</w:t>
+      </w:r>
+    </w:p>
+    <w:p>
+      <w:pPr>
+        <w:pStyle w:val="Title"/>
         <w:sectPr>
-          <w:headerReference w:type="even" r:id="rId8"/>
-          <w:footerReference w:type="even" r:id="rId9"/>
+          <w:headerReference w:type="even" r:id="rId9"/>
+          <w:footerReference w:type="even" r:id="rId10"/>
           <w:pgSz w:w="11900" w:h="16840"/>
           <w:pgMar w:top="2268" w:right="1701" w:bottom="1701" w:left="2268" w:header="709" w:footer="709" w:gutter="0"/>
           <w:cols w:space="708"/>
           <w:docGrid w:linePitch="360"/>
         </w:sectPr>
       </w:pPr>
+      <w:r>
+        <w:t>2023</w:t>
+      </w:r>
     </w:p>
     <w:p>
       <w:pPr>
@@ -32,12 +903,1282 @@
           <w:numId w:val="0"/>
         </w:numPr>
       </w:pPr>
-      <w:bookmarkStart w:id="0" w:name="_Toc127104662"/>
+      <w:bookmarkStart w:id="0" w:name="_Toc127107839"/>
       <w:r>
         <w:lastRenderedPageBreak/>
+        <w:t>PERSEMBAHAN</w:t>
+      </w:r>
+      <w:bookmarkEnd w:id="0"/>
+    </w:p>
+    <w:p/>
+    <w:p/>
+    <w:p>
+      <w:r>
+        <w:br w:type="page"/>
+      </w:r>
+    </w:p>
+    <w:p>
+      <w:pPr>
+        <w:pStyle w:val="Heading1"/>
+        <w:numPr>
+          <w:ilvl w:val="0"/>
+          <w:numId w:val="0"/>
+        </w:numPr>
+      </w:pPr>
+      <w:bookmarkStart w:id="1" w:name="_Toc127107840"/>
+      <w:r>
+        <w:lastRenderedPageBreak/>
+        <w:t>MOTTO</w:t>
+      </w:r>
+      <w:bookmarkEnd w:id="1"/>
+    </w:p>
+    <w:p/>
+    <w:p/>
+    <w:p>
+      <w:r>
+        <w:br w:type="page"/>
+      </w:r>
+    </w:p>
+    <w:p>
+      <w:pPr>
+        <w:pStyle w:val="Heading1"/>
+        <w:numPr>
+          <w:ilvl w:val="0"/>
+          <w:numId w:val="0"/>
+        </w:numPr>
+      </w:pPr>
+      <w:bookmarkStart w:id="2" w:name="_Toc127107841"/>
+      <w:r>
+        <w:lastRenderedPageBreak/>
+        <w:t>PERNYATAAN</w:t>
+      </w:r>
+      <w:bookmarkEnd w:id="2"/>
+    </w:p>
+    <w:p>
+      <w:pPr>
+        <w:spacing w:line="360" w:lineRule="auto"/>
+      </w:pPr>
+      <w:r>
+        <w:t xml:space="preserve">Saya yang </w:t>
+      </w:r>
+      <w:proofErr w:type="spellStart"/>
+      <w:r>
+        <w:t>bertanda</w:t>
+      </w:r>
+      <w:proofErr w:type="spellEnd"/>
+      <w:r>
+        <w:t xml:space="preserve"> </w:t>
+      </w:r>
+      <w:proofErr w:type="spellStart"/>
+      <w:r>
+        <w:t>tangan</w:t>
+      </w:r>
+      <w:proofErr w:type="spellEnd"/>
+      <w:r>
+        <w:t xml:space="preserve"> </w:t>
+      </w:r>
+      <w:proofErr w:type="spellStart"/>
+      <w:r>
+        <w:t>dibawah</w:t>
+      </w:r>
+      <w:proofErr w:type="spellEnd"/>
+      <w:r>
+        <w:t xml:space="preserve"> </w:t>
+      </w:r>
+      <w:proofErr w:type="spellStart"/>
+      <w:r>
+        <w:t>ini</w:t>
+      </w:r>
+      <w:proofErr w:type="spellEnd"/>
+      <w:r>
+        <w:t xml:space="preserve">: </w:t>
+      </w:r>
+    </w:p>
+    <w:p>
+      <w:pPr>
+        <w:spacing w:line="360" w:lineRule="auto"/>
+      </w:pPr>
+      <w:r>
+        <w:tab/>
+      </w:r>
+      <w:r>
+        <w:t xml:space="preserve">Nama </w:t>
+      </w:r>
+      <w:r>
+        <w:tab/>
+      </w:r>
+      <w:r>
+        <w:t xml:space="preserve">: </w:t>
+      </w:r>
+      <w:proofErr w:type="spellStart"/>
+      <w:r>
+        <w:t>Agus</w:t>
+      </w:r>
+      <w:proofErr w:type="spellEnd"/>
+      <w:r>
+        <w:t xml:space="preserve"> </w:t>
+      </w:r>
+      <w:proofErr w:type="spellStart"/>
+      <w:r>
+        <w:t>Dwi</w:t>
+      </w:r>
+      <w:proofErr w:type="spellEnd"/>
+      <w:r>
+        <w:t xml:space="preserve"> </w:t>
+      </w:r>
+      <w:proofErr w:type="spellStart"/>
+      <w:r>
+        <w:t>Milniadi</w:t>
+      </w:r>
+      <w:proofErr w:type="spellEnd"/>
+    </w:p>
+    <w:p>
+      <w:pPr>
+        <w:spacing w:line="360" w:lineRule="auto"/>
+      </w:pPr>
+      <w:r>
+        <w:tab/>
+      </w:r>
+      <w:r>
+        <w:t xml:space="preserve">NIM </w:t>
+      </w:r>
+      <w:r>
+        <w:tab/>
+      </w:r>
+      <w:r>
+        <w:t xml:space="preserve">: </w:t>
+      </w:r>
+      <w:r>
+        <w:t>192410103038</w:t>
+      </w:r>
+      <w:r>
+        <w:t xml:space="preserve"> </w:t>
+      </w:r>
+    </w:p>
+    <w:p>
+      <w:pPr>
+        <w:spacing w:line="360" w:lineRule="auto"/>
+      </w:pPr>
+      <w:r>
+        <w:tab/>
+      </w:r>
+      <w:proofErr w:type="spellStart"/>
+      <w:r>
+        <w:t>Menyatakan</w:t>
+      </w:r>
+      <w:proofErr w:type="spellEnd"/>
+      <w:r>
+        <w:t xml:space="preserve"> </w:t>
+      </w:r>
+      <w:proofErr w:type="spellStart"/>
+      <w:r>
+        <w:t>dengan</w:t>
+      </w:r>
+      <w:proofErr w:type="spellEnd"/>
+      <w:r>
+        <w:t xml:space="preserve"> </w:t>
+      </w:r>
+      <w:proofErr w:type="spellStart"/>
+      <w:r>
+        <w:t>sesungguhnya</w:t>
+      </w:r>
+      <w:proofErr w:type="spellEnd"/>
+      <w:r>
+        <w:t xml:space="preserve"> </w:t>
+      </w:r>
+      <w:proofErr w:type="spellStart"/>
+      <w:r>
+        <w:t>bahwa</w:t>
+      </w:r>
+      <w:proofErr w:type="spellEnd"/>
+      <w:r>
+        <w:t xml:space="preserve"> </w:t>
+      </w:r>
+      <w:proofErr w:type="spellStart"/>
+      <w:r>
+        <w:t>skripsi</w:t>
+      </w:r>
+      <w:proofErr w:type="spellEnd"/>
+      <w:r>
+        <w:t xml:space="preserve"> yang </w:t>
+      </w:r>
+      <w:proofErr w:type="spellStart"/>
+      <w:r>
+        <w:t>berjudul</w:t>
+      </w:r>
+      <w:proofErr w:type="spellEnd"/>
+      <w:r>
+        <w:t xml:space="preserve"> “</w:t>
+      </w:r>
+      <w:r>
+        <w:rPr>
+          <w:color w:val="FF0000"/>
+        </w:rPr>
+        <w:t>JUDUL SKRIPSI KAMU</w:t>
+      </w:r>
+      <w:r>
+        <w:t xml:space="preserve">” </w:t>
+      </w:r>
+      <w:proofErr w:type="spellStart"/>
+      <w:r>
+        <w:t>adalah</w:t>
+      </w:r>
+      <w:proofErr w:type="spellEnd"/>
+      <w:r>
+        <w:t xml:space="preserve"> </w:t>
+      </w:r>
+      <w:proofErr w:type="spellStart"/>
+      <w:r>
+        <w:t>benar-benar</w:t>
+      </w:r>
+      <w:proofErr w:type="spellEnd"/>
+      <w:r>
+        <w:t xml:space="preserve"> </w:t>
+      </w:r>
+      <w:proofErr w:type="spellStart"/>
+      <w:r>
+        <w:t>hasil</w:t>
+      </w:r>
+      <w:proofErr w:type="spellEnd"/>
+      <w:r>
+        <w:t xml:space="preserve"> </w:t>
+      </w:r>
+      <w:proofErr w:type="spellStart"/>
+      <w:r>
+        <w:t>karya</w:t>
+      </w:r>
+      <w:proofErr w:type="spellEnd"/>
+      <w:r>
+        <w:t xml:space="preserve"> </w:t>
+      </w:r>
+      <w:proofErr w:type="spellStart"/>
+      <w:r>
+        <w:t>sendiri</w:t>
+      </w:r>
+      <w:proofErr w:type="spellEnd"/>
+      <w:r>
+        <w:t xml:space="preserve">, </w:t>
+      </w:r>
+      <w:proofErr w:type="spellStart"/>
+      <w:r>
+        <w:t>kecuali</w:t>
+      </w:r>
+      <w:proofErr w:type="spellEnd"/>
+      <w:r>
+        <w:t xml:space="preserve"> </w:t>
+      </w:r>
+      <w:proofErr w:type="spellStart"/>
+      <w:r>
+        <w:t>kutipan</w:t>
+      </w:r>
+      <w:proofErr w:type="spellEnd"/>
+      <w:r>
+        <w:t xml:space="preserve"> yang </w:t>
+      </w:r>
+      <w:proofErr w:type="spellStart"/>
+      <w:r>
+        <w:t>sudah</w:t>
+      </w:r>
+      <w:proofErr w:type="spellEnd"/>
+      <w:r>
+        <w:t xml:space="preserve"> </w:t>
+      </w:r>
+      <w:proofErr w:type="spellStart"/>
+      <w:r>
+        <w:t>saya</w:t>
+      </w:r>
+      <w:proofErr w:type="spellEnd"/>
+      <w:r>
+        <w:t xml:space="preserve"> </w:t>
+      </w:r>
+      <w:proofErr w:type="spellStart"/>
+      <w:r>
+        <w:t>sebutkan</w:t>
+      </w:r>
+      <w:proofErr w:type="spellEnd"/>
+      <w:r>
+        <w:t xml:space="preserve"> </w:t>
+      </w:r>
+      <w:proofErr w:type="spellStart"/>
+      <w:r>
+        <w:t>sumbernya</w:t>
+      </w:r>
+      <w:proofErr w:type="spellEnd"/>
+      <w:r>
+        <w:t xml:space="preserve">, </w:t>
+      </w:r>
+      <w:proofErr w:type="spellStart"/>
+      <w:r>
+        <w:t>belum</w:t>
+      </w:r>
+      <w:proofErr w:type="spellEnd"/>
+      <w:r>
+        <w:t xml:space="preserve"> </w:t>
+      </w:r>
+      <w:proofErr w:type="spellStart"/>
+      <w:r>
+        <w:t>pernah</w:t>
+      </w:r>
+      <w:proofErr w:type="spellEnd"/>
+      <w:r>
+        <w:t xml:space="preserve"> </w:t>
+      </w:r>
+      <w:proofErr w:type="spellStart"/>
+      <w:r>
+        <w:t>diajukan</w:t>
+      </w:r>
+      <w:proofErr w:type="spellEnd"/>
+      <w:r>
+        <w:t xml:space="preserve"> pada </w:t>
+      </w:r>
+      <w:proofErr w:type="spellStart"/>
+      <w:r>
+        <w:t>institusi</w:t>
+      </w:r>
+      <w:proofErr w:type="spellEnd"/>
+      <w:r>
+        <w:t xml:space="preserve">, dan </w:t>
+      </w:r>
+      <w:proofErr w:type="spellStart"/>
+      <w:r>
+        <w:t>bukan</w:t>
+      </w:r>
+      <w:proofErr w:type="spellEnd"/>
+      <w:r>
+        <w:t xml:space="preserve"> </w:t>
+      </w:r>
+      <w:proofErr w:type="spellStart"/>
+      <w:r>
+        <w:t>karya</w:t>
+      </w:r>
+      <w:proofErr w:type="spellEnd"/>
+      <w:r>
+        <w:t xml:space="preserve"> </w:t>
+      </w:r>
+      <w:proofErr w:type="spellStart"/>
+      <w:r>
+        <w:t>jiplakan</w:t>
+      </w:r>
+      <w:proofErr w:type="spellEnd"/>
+      <w:r>
+        <w:t xml:space="preserve">. Saya </w:t>
+      </w:r>
+      <w:proofErr w:type="spellStart"/>
+      <w:r>
+        <w:t>bertanggung</w:t>
+      </w:r>
+      <w:proofErr w:type="spellEnd"/>
+      <w:r>
+        <w:t xml:space="preserve"> </w:t>
+      </w:r>
+      <w:proofErr w:type="spellStart"/>
+      <w:r>
+        <w:t>jawab</w:t>
+      </w:r>
+      <w:proofErr w:type="spellEnd"/>
+      <w:r>
+        <w:t xml:space="preserve"> </w:t>
+      </w:r>
+      <w:proofErr w:type="spellStart"/>
+      <w:r>
+        <w:t>atas</w:t>
+      </w:r>
+      <w:proofErr w:type="spellEnd"/>
+      <w:r>
+        <w:t xml:space="preserve"> </w:t>
+      </w:r>
+      <w:proofErr w:type="spellStart"/>
+      <w:r>
+        <w:t>keabsahan</w:t>
+      </w:r>
+      <w:proofErr w:type="spellEnd"/>
+      <w:r>
+        <w:t xml:space="preserve"> dan </w:t>
+      </w:r>
+      <w:proofErr w:type="spellStart"/>
+      <w:r>
+        <w:t>kebenaran</w:t>
+      </w:r>
+      <w:proofErr w:type="spellEnd"/>
+      <w:r>
+        <w:t xml:space="preserve"> </w:t>
+      </w:r>
+      <w:proofErr w:type="spellStart"/>
+      <w:r>
+        <w:t>isinya</w:t>
+      </w:r>
+      <w:proofErr w:type="spellEnd"/>
+      <w:r>
+        <w:t xml:space="preserve"> </w:t>
+      </w:r>
+      <w:proofErr w:type="spellStart"/>
+      <w:r>
+        <w:t>sesuai</w:t>
+      </w:r>
+      <w:proofErr w:type="spellEnd"/>
+      <w:r>
+        <w:t xml:space="preserve"> </w:t>
+      </w:r>
+      <w:proofErr w:type="spellStart"/>
+      <w:r>
+        <w:t>dengan</w:t>
+      </w:r>
+      <w:proofErr w:type="spellEnd"/>
+      <w:r>
+        <w:t xml:space="preserve"> </w:t>
+      </w:r>
+      <w:proofErr w:type="spellStart"/>
+      <w:r>
+        <w:t>sikap</w:t>
+      </w:r>
+      <w:proofErr w:type="spellEnd"/>
+      <w:r>
+        <w:t xml:space="preserve"> </w:t>
+      </w:r>
+      <w:proofErr w:type="spellStart"/>
+      <w:r>
+        <w:t>ilmiah</w:t>
+      </w:r>
+      <w:proofErr w:type="spellEnd"/>
+      <w:r>
+        <w:t xml:space="preserve"> yang </w:t>
+      </w:r>
+      <w:proofErr w:type="spellStart"/>
+      <w:r>
+        <w:t>harus</w:t>
+      </w:r>
+      <w:proofErr w:type="spellEnd"/>
+      <w:r>
+        <w:t xml:space="preserve"> </w:t>
+      </w:r>
+      <w:proofErr w:type="spellStart"/>
+      <w:r>
+        <w:t>dijunjung</w:t>
+      </w:r>
+      <w:proofErr w:type="spellEnd"/>
+      <w:r>
+        <w:t xml:space="preserve"> </w:t>
+      </w:r>
+      <w:proofErr w:type="spellStart"/>
+      <w:r>
+        <w:t>tinggi</w:t>
+      </w:r>
+      <w:proofErr w:type="spellEnd"/>
+      <w:r>
+        <w:t xml:space="preserve">. </w:t>
+      </w:r>
+    </w:p>
+    <w:p>
+      <w:pPr>
+        <w:spacing w:line="360" w:lineRule="auto"/>
+      </w:pPr>
+      <w:r>
+        <w:tab/>
+      </w:r>
+      <w:proofErr w:type="spellStart"/>
+      <w:r>
+        <w:t>Demikian</w:t>
+      </w:r>
+      <w:proofErr w:type="spellEnd"/>
+      <w:r>
+        <w:t xml:space="preserve"> </w:t>
+      </w:r>
+      <w:proofErr w:type="spellStart"/>
+      <w:r>
+        <w:t>pernyataan</w:t>
+      </w:r>
+      <w:proofErr w:type="spellEnd"/>
+      <w:r>
+        <w:t xml:space="preserve"> </w:t>
+      </w:r>
+      <w:proofErr w:type="spellStart"/>
+      <w:r>
+        <w:t>ini</w:t>
+      </w:r>
+      <w:proofErr w:type="spellEnd"/>
+      <w:r>
+        <w:t xml:space="preserve"> </w:t>
+      </w:r>
+      <w:proofErr w:type="spellStart"/>
+      <w:r>
+        <w:t>saya</w:t>
+      </w:r>
+      <w:proofErr w:type="spellEnd"/>
+      <w:r>
+        <w:t xml:space="preserve"> </w:t>
+      </w:r>
+      <w:proofErr w:type="spellStart"/>
+      <w:r>
+        <w:t>buat</w:t>
+      </w:r>
+      <w:proofErr w:type="spellEnd"/>
+      <w:r>
+        <w:t xml:space="preserve"> </w:t>
+      </w:r>
+      <w:proofErr w:type="spellStart"/>
+      <w:r>
+        <w:t>dengan</w:t>
+      </w:r>
+      <w:proofErr w:type="spellEnd"/>
+      <w:r>
+        <w:t xml:space="preserve"> </w:t>
+      </w:r>
+      <w:proofErr w:type="spellStart"/>
+      <w:r>
+        <w:t>sebenarnya</w:t>
+      </w:r>
+      <w:proofErr w:type="spellEnd"/>
+      <w:r>
+        <w:t xml:space="preserve">, </w:t>
+      </w:r>
+      <w:proofErr w:type="spellStart"/>
+      <w:r>
+        <w:t>tanpa</w:t>
+      </w:r>
+      <w:proofErr w:type="spellEnd"/>
+      <w:r>
+        <w:t xml:space="preserve"> </w:t>
+      </w:r>
+      <w:proofErr w:type="spellStart"/>
+      <w:r>
+        <w:t>adanya</w:t>
+      </w:r>
+      <w:proofErr w:type="spellEnd"/>
+      <w:r>
+        <w:t xml:space="preserve"> </w:t>
+      </w:r>
+      <w:proofErr w:type="spellStart"/>
+      <w:r>
+        <w:t>tekanan</w:t>
+      </w:r>
+      <w:proofErr w:type="spellEnd"/>
+      <w:r>
+        <w:t xml:space="preserve"> dan </w:t>
+      </w:r>
+      <w:proofErr w:type="spellStart"/>
+      <w:r>
+        <w:t>paksaan</w:t>
+      </w:r>
+      <w:proofErr w:type="spellEnd"/>
+      <w:r>
+        <w:t xml:space="preserve"> </w:t>
+      </w:r>
+      <w:proofErr w:type="spellStart"/>
+      <w:r>
+        <w:t>dari</w:t>
+      </w:r>
+      <w:proofErr w:type="spellEnd"/>
+      <w:r>
+        <w:t xml:space="preserve"> </w:t>
+      </w:r>
+      <w:proofErr w:type="spellStart"/>
+      <w:r>
+        <w:t>pihak</w:t>
+      </w:r>
+      <w:proofErr w:type="spellEnd"/>
+      <w:r>
+        <w:t xml:space="preserve"> </w:t>
+      </w:r>
+      <w:proofErr w:type="spellStart"/>
+      <w:r>
+        <w:t>manapun</w:t>
+      </w:r>
+      <w:proofErr w:type="spellEnd"/>
+      <w:r>
+        <w:t xml:space="preserve"> </w:t>
+      </w:r>
+      <w:proofErr w:type="spellStart"/>
+      <w:r>
+        <w:t>serta</w:t>
+      </w:r>
+      <w:proofErr w:type="spellEnd"/>
+      <w:r>
+        <w:t xml:space="preserve"> </w:t>
+      </w:r>
+      <w:proofErr w:type="spellStart"/>
+      <w:r>
+        <w:t>bersedia</w:t>
+      </w:r>
+      <w:proofErr w:type="spellEnd"/>
+      <w:r>
+        <w:t xml:space="preserve"> </w:t>
+      </w:r>
+      <w:proofErr w:type="spellStart"/>
+      <w:r>
+        <w:t>mendapatkan</w:t>
+      </w:r>
+      <w:proofErr w:type="spellEnd"/>
+      <w:r>
+        <w:t xml:space="preserve"> </w:t>
+      </w:r>
+      <w:proofErr w:type="spellStart"/>
+      <w:r>
+        <w:t>sanksi</w:t>
+      </w:r>
+      <w:proofErr w:type="spellEnd"/>
+      <w:r>
+        <w:t xml:space="preserve"> </w:t>
+      </w:r>
+      <w:proofErr w:type="spellStart"/>
+      <w:r>
+        <w:t>jika</w:t>
+      </w:r>
+      <w:proofErr w:type="spellEnd"/>
+      <w:r>
+        <w:t xml:space="preserve"> </w:t>
+      </w:r>
+      <w:proofErr w:type="spellStart"/>
+      <w:r>
+        <w:t>ternyata</w:t>
+      </w:r>
+      <w:proofErr w:type="spellEnd"/>
+      <w:r>
+        <w:t xml:space="preserve"> di </w:t>
+      </w:r>
+      <w:proofErr w:type="spellStart"/>
+      <w:r>
+        <w:t>kemudian</w:t>
+      </w:r>
+      <w:proofErr w:type="spellEnd"/>
+      <w:r>
+        <w:t xml:space="preserve"> </w:t>
+      </w:r>
+      <w:proofErr w:type="spellStart"/>
+      <w:r>
+        <w:t>hari</w:t>
+      </w:r>
+      <w:proofErr w:type="spellEnd"/>
+      <w:r>
+        <w:t xml:space="preserve"> </w:t>
+      </w:r>
+      <w:proofErr w:type="spellStart"/>
+      <w:r>
+        <w:t>pernyataan</w:t>
+      </w:r>
+      <w:proofErr w:type="spellEnd"/>
+      <w:r>
+        <w:t xml:space="preserve"> </w:t>
+      </w:r>
+      <w:proofErr w:type="spellStart"/>
+      <w:r>
+        <w:t>ini</w:t>
+      </w:r>
+      <w:proofErr w:type="spellEnd"/>
+      <w:r>
+        <w:t xml:space="preserve"> </w:t>
+      </w:r>
+      <w:proofErr w:type="spellStart"/>
+      <w:r>
+        <w:t>tidak</w:t>
+      </w:r>
+      <w:proofErr w:type="spellEnd"/>
+      <w:r>
+        <w:t xml:space="preserve"> </w:t>
+      </w:r>
+      <w:proofErr w:type="spellStart"/>
+      <w:r>
+        <w:t>benar</w:t>
+      </w:r>
+      <w:proofErr w:type="spellEnd"/>
+      <w:r>
+        <w:t xml:space="preserve">. </w:t>
+      </w:r>
+    </w:p>
+    <w:p>
+      <w:pPr>
+        <w:spacing w:line="360" w:lineRule="auto"/>
+      </w:pPr>
+    </w:p>
+    <w:p>
+      <w:pPr>
+        <w:spacing w:line="360" w:lineRule="auto"/>
+        <w:jc w:val="right"/>
+      </w:pPr>
+      <w:proofErr w:type="spellStart"/>
+      <w:r>
+        <w:t>Jember</w:t>
+      </w:r>
+      <w:proofErr w:type="spellEnd"/>
+      <w:r>
+        <w:t xml:space="preserve">, </w:t>
+      </w:r>
+      <w:r>
+        <w:t>10</w:t>
+      </w:r>
+      <w:r>
+        <w:t xml:space="preserve"> </w:t>
+      </w:r>
+      <w:proofErr w:type="spellStart"/>
+      <w:r>
+        <w:t>Februari</w:t>
+      </w:r>
+      <w:proofErr w:type="spellEnd"/>
+      <w:r>
+        <w:t xml:space="preserve"> </w:t>
+      </w:r>
+      <w:r>
+        <w:t>2023</w:t>
+      </w:r>
+      <w:r>
+        <w:t xml:space="preserve"> </w:t>
+      </w:r>
+    </w:p>
+    <w:p>
+      <w:pPr>
+        <w:spacing w:line="360" w:lineRule="auto"/>
+        <w:jc w:val="right"/>
+      </w:pPr>
+      <w:r>
+        <w:t xml:space="preserve">Yang </w:t>
+      </w:r>
+      <w:proofErr w:type="spellStart"/>
+      <w:r>
+        <w:t>menyatakan</w:t>
+      </w:r>
+      <w:proofErr w:type="spellEnd"/>
+      <w:r>
+        <w:t xml:space="preserve">, </w:t>
+      </w:r>
+    </w:p>
+    <w:p>
+      <w:pPr>
+        <w:spacing w:line="360" w:lineRule="auto"/>
+        <w:jc w:val="right"/>
+      </w:pPr>
+    </w:p>
+    <w:p>
+      <w:pPr>
+        <w:spacing w:line="360" w:lineRule="auto"/>
+        <w:jc w:val="right"/>
+      </w:pPr>
+    </w:p>
+    <w:p>
+      <w:pPr>
+        <w:spacing w:line="360" w:lineRule="auto"/>
+        <w:jc w:val="right"/>
+      </w:pPr>
+    </w:p>
+    <w:p>
+      <w:pPr>
+        <w:spacing w:line="360" w:lineRule="auto"/>
+        <w:jc w:val="right"/>
+        <w:rPr>
+          <w:u w:val="single"/>
+        </w:rPr>
+      </w:pPr>
+      <w:proofErr w:type="spellStart"/>
+      <w:r>
+        <w:rPr>
+          <w:u w:val="single"/>
+        </w:rPr>
+        <w:t>Agus</w:t>
+      </w:r>
+      <w:proofErr w:type="spellEnd"/>
+      <w:r>
+        <w:rPr>
+          <w:u w:val="single"/>
+        </w:rPr>
+        <w:t xml:space="preserve"> </w:t>
+      </w:r>
+      <w:proofErr w:type="spellStart"/>
+      <w:r>
+        <w:rPr>
+          <w:u w:val="single"/>
+        </w:rPr>
+        <w:t>Dwi</w:t>
+      </w:r>
+      <w:proofErr w:type="spellEnd"/>
+      <w:r>
+        <w:rPr>
+          <w:u w:val="single"/>
+        </w:rPr>
+        <w:t xml:space="preserve"> </w:t>
+      </w:r>
+      <w:proofErr w:type="spellStart"/>
+      <w:r>
+        <w:rPr>
+          <w:u w:val="single"/>
+        </w:rPr>
+        <w:t>Milniadi</w:t>
+      </w:r>
+      <w:proofErr w:type="spellEnd"/>
+      <w:r>
+        <w:rPr>
+          <w:u w:val="single"/>
+        </w:rPr>
+        <w:t xml:space="preserve"> </w:t>
+      </w:r>
+    </w:p>
+    <w:p>
+      <w:pPr>
+        <w:spacing w:line="360" w:lineRule="auto"/>
+        <w:jc w:val="right"/>
+      </w:pPr>
+      <w:r>
+        <w:t xml:space="preserve">NIM. </w:t>
+      </w:r>
+      <w:r>
+        <w:t>192410103038</w:t>
+      </w:r>
+    </w:p>
+    <w:p>
+      <w:pPr>
+        <w:spacing w:line="360" w:lineRule="auto"/>
+        <w:jc w:val="right"/>
+      </w:pPr>
+    </w:p>
+    <w:p>
+      <w:pPr>
+        <w:spacing w:line="360" w:lineRule="auto"/>
+        <w:jc w:val="right"/>
+      </w:pPr>
+    </w:p>
+    <w:p>
+      <w:pPr>
+        <w:spacing w:line="360" w:lineRule="auto"/>
+        <w:jc w:val="right"/>
+      </w:pPr>
+    </w:p>
+    <w:p>
+      <w:pPr>
+        <w:spacing w:line="360" w:lineRule="auto"/>
+        <w:jc w:val="right"/>
+      </w:pPr>
+    </w:p>
+    <w:p>
+      <w:pPr>
+        <w:spacing w:line="360" w:lineRule="auto"/>
+        <w:jc w:val="right"/>
+      </w:pPr>
+    </w:p>
+    <w:p>
+      <w:pPr>
+        <w:spacing w:line="360" w:lineRule="auto"/>
+        <w:jc w:val="right"/>
+      </w:pPr>
+    </w:p>
+    <w:p>
+      <w:pPr>
+        <w:spacing w:line="360" w:lineRule="auto"/>
+        <w:jc w:val="right"/>
+      </w:pPr>
+    </w:p>
+    <w:p>
+      <w:pPr>
+        <w:spacing w:line="360" w:lineRule="auto"/>
+        <w:jc w:val="right"/>
+      </w:pPr>
+    </w:p>
+    <w:p>
+      <w:pPr>
+        <w:spacing w:line="360" w:lineRule="auto"/>
+        <w:jc w:val="right"/>
+      </w:pPr>
+    </w:p>
+    <w:p/>
+    <w:p>
+      <w:pPr>
+        <w:pStyle w:val="Title"/>
+        <w:rPr>
+          <w:sz w:val="24"/>
+          <w:szCs w:val="52"/>
+        </w:rPr>
+      </w:pPr>
+      <w:r>
+        <w:rPr>
+          <w:sz w:val="24"/>
+          <w:szCs w:val="52"/>
+        </w:rPr>
+        <w:lastRenderedPageBreak/>
+        <w:t>SKRIPSI</w:t>
+      </w:r>
+    </w:p>
+    <w:p/>
+    <w:p/>
+    <w:p/>
+    <w:p/>
+    <w:p/>
+    <w:p/>
+    <w:p>
+      <w:pPr>
+        <w:pStyle w:val="Title"/>
+      </w:pPr>
+      <w:r>
+        <w:t>PERAMALAN JUDUL SKRIPSI MAHASISWA ILMU KOMPUTER MENGGUNAKAN METODE ABC</w:t>
+      </w:r>
+    </w:p>
+    <w:p>
+      <w:pPr>
+        <w:rPr>
+          <w:sz w:val="22"/>
+          <w:szCs w:val="22"/>
+        </w:rPr>
+      </w:pPr>
+    </w:p>
+    <w:p>
+      <w:pPr>
+        <w:rPr>
+          <w:sz w:val="22"/>
+          <w:szCs w:val="22"/>
+        </w:rPr>
+      </w:pPr>
+    </w:p>
+    <w:p>
+      <w:pPr>
+        <w:rPr>
+          <w:sz w:val="22"/>
+          <w:szCs w:val="22"/>
+        </w:rPr>
+      </w:pPr>
+    </w:p>
+    <w:p>
+      <w:pPr>
+        <w:rPr>
+          <w:sz w:val="22"/>
+          <w:szCs w:val="22"/>
+        </w:rPr>
+      </w:pPr>
+    </w:p>
+    <w:p>
+      <w:pPr>
+        <w:rPr>
+          <w:sz w:val="22"/>
+          <w:szCs w:val="22"/>
+        </w:rPr>
+      </w:pPr>
+    </w:p>
+    <w:p>
+      <w:pPr>
+        <w:rPr>
+          <w:sz w:val="22"/>
+          <w:szCs w:val="22"/>
+        </w:rPr>
+      </w:pPr>
+    </w:p>
+    <w:p>
+      <w:pPr>
+        <w:pStyle w:val="Title"/>
+        <w:rPr>
+          <w:b w:val="0"/>
+          <w:bCs w:val="0"/>
+          <w:sz w:val="24"/>
+          <w:szCs w:val="52"/>
+        </w:rPr>
+      </w:pPr>
+      <w:r>
+        <w:rPr>
+          <w:b w:val="0"/>
+          <w:bCs w:val="0"/>
+          <w:sz w:val="24"/>
+          <w:szCs w:val="52"/>
+        </w:rPr>
+        <w:t>Oleh</w:t>
+      </w:r>
+      <w:r>
+        <w:rPr>
+          <w:b w:val="0"/>
+          <w:bCs w:val="0"/>
+          <w:sz w:val="24"/>
+          <w:szCs w:val="52"/>
+        </w:rPr>
+        <w:t>:</w:t>
+      </w:r>
+    </w:p>
+    <w:p>
+      <w:pPr>
+        <w:pStyle w:val="Title"/>
+        <w:rPr>
+          <w:sz w:val="24"/>
+          <w:szCs w:val="52"/>
+        </w:rPr>
+      </w:pPr>
+      <w:proofErr w:type="spellStart"/>
+      <w:r>
+        <w:rPr>
+          <w:sz w:val="24"/>
+          <w:szCs w:val="52"/>
+        </w:rPr>
+        <w:t>Agus</w:t>
+      </w:r>
+      <w:proofErr w:type="spellEnd"/>
+      <w:r>
+        <w:rPr>
+          <w:sz w:val="24"/>
+          <w:szCs w:val="52"/>
+        </w:rPr>
+        <w:t xml:space="preserve"> </w:t>
+      </w:r>
+      <w:proofErr w:type="spellStart"/>
+      <w:r>
+        <w:rPr>
+          <w:sz w:val="24"/>
+          <w:szCs w:val="52"/>
+        </w:rPr>
+        <w:t>Dwi</w:t>
+      </w:r>
+      <w:proofErr w:type="spellEnd"/>
+      <w:r>
+        <w:rPr>
+          <w:sz w:val="24"/>
+          <w:szCs w:val="52"/>
+        </w:rPr>
+        <w:t xml:space="preserve"> </w:t>
+      </w:r>
+      <w:proofErr w:type="spellStart"/>
+      <w:r>
+        <w:rPr>
+          <w:sz w:val="24"/>
+          <w:szCs w:val="52"/>
+        </w:rPr>
+        <w:t>Milniadi</w:t>
+      </w:r>
+      <w:proofErr w:type="spellEnd"/>
+    </w:p>
+    <w:p>
+      <w:pPr>
+        <w:pStyle w:val="Title"/>
+        <w:rPr>
+          <w:sz w:val="24"/>
+          <w:szCs w:val="52"/>
+        </w:rPr>
+      </w:pPr>
+      <w:r>
+        <w:rPr>
+          <w:sz w:val="24"/>
+          <w:szCs w:val="52"/>
+        </w:rPr>
+        <w:t>NIM 192410103038</w:t>
+      </w:r>
+    </w:p>
+    <w:p/>
+    <w:p/>
+    <w:p/>
+    <w:p/>
+    <w:p/>
+    <w:p/>
+    <w:p/>
+    <w:p>
+      <w:pPr>
+        <w:spacing w:line="360" w:lineRule="auto"/>
+        <w:jc w:val="center"/>
+      </w:pPr>
+      <w:proofErr w:type="spellStart"/>
+      <w:proofErr w:type="gramStart"/>
+      <w:r>
+        <w:t>Pembimbing</w:t>
+      </w:r>
+      <w:proofErr w:type="spellEnd"/>
+      <w:r>
+        <w:t xml:space="preserve"> :</w:t>
+      </w:r>
+      <w:proofErr w:type="gramEnd"/>
+    </w:p>
+    <w:p>
+      <w:pPr>
+        <w:spacing w:line="360" w:lineRule="auto"/>
+        <w:jc w:val="left"/>
+        <w:rPr>
+          <w:color w:val="FF0000"/>
+        </w:rPr>
+      </w:pPr>
+      <w:r>
+        <w:tab/>
+      </w:r>
+      <w:proofErr w:type="spellStart"/>
+      <w:r>
+        <w:t>Dosen</w:t>
+      </w:r>
+      <w:proofErr w:type="spellEnd"/>
+      <w:r>
+        <w:t xml:space="preserve"> </w:t>
+      </w:r>
+      <w:proofErr w:type="spellStart"/>
+      <w:r>
+        <w:t>Pembimbing</w:t>
+      </w:r>
+      <w:proofErr w:type="spellEnd"/>
+      <w:r>
+        <w:t xml:space="preserve"> Utama </w:t>
+      </w:r>
+      <w:r>
+        <w:tab/>
+      </w:r>
+      <w:r>
+        <w:tab/>
+        <w:t xml:space="preserve">: </w:t>
+      </w:r>
+      <w:r>
+        <w:rPr>
+          <w:color w:val="FF0000"/>
+        </w:rPr>
+        <w:t>NAMA DPU</w:t>
+      </w:r>
+    </w:p>
+    <w:p>
+      <w:pPr>
+        <w:spacing w:line="360" w:lineRule="auto"/>
+        <w:jc w:val="left"/>
+        <w:rPr>
+          <w:color w:val="FF0000"/>
+        </w:rPr>
+      </w:pPr>
+      <w:r>
+        <w:tab/>
+      </w:r>
+      <w:proofErr w:type="spellStart"/>
+      <w:r>
+        <w:t>Dosen</w:t>
+      </w:r>
+      <w:proofErr w:type="spellEnd"/>
+      <w:r>
+        <w:t xml:space="preserve"> </w:t>
+      </w:r>
+      <w:proofErr w:type="spellStart"/>
+      <w:r>
+        <w:t>Pembimbing</w:t>
+      </w:r>
+      <w:proofErr w:type="spellEnd"/>
+      <w:r>
+        <w:t xml:space="preserve"> </w:t>
+      </w:r>
+      <w:proofErr w:type="spellStart"/>
+      <w:r>
+        <w:t>Pendamping</w:t>
+      </w:r>
+      <w:proofErr w:type="spellEnd"/>
+      <w:r>
+        <w:t xml:space="preserve"> </w:t>
+      </w:r>
+      <w:r>
+        <w:tab/>
+      </w:r>
+      <w:r>
+        <w:t xml:space="preserve">: </w:t>
+      </w:r>
+      <w:r>
+        <w:rPr>
+          <w:color w:val="FF0000"/>
+        </w:rPr>
+        <w:t>NAMA DP</w:t>
+      </w:r>
+      <w:r>
+        <w:rPr>
+          <w:color w:val="FF0000"/>
+        </w:rPr>
+        <w:t>P</w:t>
+      </w:r>
+    </w:p>
+    <w:p>
+      <w:pPr>
+        <w:spacing w:line="360" w:lineRule="auto"/>
+        <w:jc w:val="center"/>
+      </w:pPr>
+      <w:r>
+        <w:br w:type="page"/>
+      </w:r>
+    </w:p>
+    <w:p>
+      <w:pPr>
+        <w:pStyle w:val="Heading1"/>
+        <w:numPr>
+          <w:ilvl w:val="0"/>
+          <w:numId w:val="0"/>
+        </w:numPr>
+      </w:pPr>
+      <w:bookmarkStart w:id="3" w:name="_Toc127107842"/>
+      <w:r>
+        <w:lastRenderedPageBreak/>
+        <w:t>PENGESAHAN PEMBIMBING</w:t>
+      </w:r>
+      <w:bookmarkEnd w:id="3"/>
+    </w:p>
+    <w:p/>
+    <w:p/>
+    <w:p>
+      <w:r>
+        <w:br w:type="page"/>
+      </w:r>
+    </w:p>
+    <w:p>
+      <w:pPr>
+        <w:pStyle w:val="Heading1"/>
+        <w:numPr>
+          <w:ilvl w:val="0"/>
+          <w:numId w:val="0"/>
+        </w:numPr>
+      </w:pPr>
+      <w:bookmarkStart w:id="4" w:name="_Toc127107843"/>
+      <w:r>
+        <w:lastRenderedPageBreak/>
+        <w:t>PENGESAHAN PENGUJI</w:t>
+      </w:r>
+      <w:bookmarkEnd w:id="4"/>
+    </w:p>
+    <w:p/>
+    <w:p/>
+    <w:p>
+      <w:r>
+        <w:br w:type="page"/>
+      </w:r>
+    </w:p>
+    <w:p>
+      <w:pPr>
+        <w:pStyle w:val="Heading1"/>
+        <w:numPr>
+          <w:ilvl w:val="0"/>
+          <w:numId w:val="0"/>
+        </w:numPr>
+      </w:pPr>
+      <w:bookmarkStart w:id="5" w:name="_Toc127107844"/>
+      <w:r>
+        <w:lastRenderedPageBreak/>
+        <w:t>RINGKASAN</w:t>
+      </w:r>
+      <w:bookmarkEnd w:id="5"/>
+    </w:p>
+    <w:p/>
+    <w:p/>
+    <w:p>
+      <w:r>
+        <w:br w:type="page"/>
+      </w:r>
+    </w:p>
+    <w:p>
+      <w:pPr>
+        <w:pStyle w:val="Heading1"/>
+        <w:numPr>
+          <w:ilvl w:val="0"/>
+          <w:numId w:val="0"/>
+        </w:numPr>
+      </w:pPr>
+      <w:bookmarkStart w:id="6" w:name="_Toc127107845"/>
+      <w:r>
+        <w:lastRenderedPageBreak/>
+        <w:t>PRAKATA</w:t>
+      </w:r>
+      <w:bookmarkEnd w:id="6"/>
+    </w:p>
+    <w:p/>
+    <w:p/>
+    <w:p>
+      <w:r>
+        <w:br w:type="page"/>
+      </w:r>
+    </w:p>
+    <w:p/>
+    <w:p>
+      <w:pPr>
+        <w:pStyle w:val="Heading1"/>
+        <w:numPr>
+          <w:ilvl w:val="0"/>
+          <w:numId w:val="0"/>
+        </w:numPr>
+      </w:pPr>
+      <w:bookmarkStart w:id="7" w:name="_Toc127107846"/>
+      <w:r>
         <w:t>DAFTAR ISI</w:t>
       </w:r>
-      <w:bookmarkEnd w:id="0"/>
+      <w:bookmarkEnd w:id="7"/>
     </w:p>
     <w:p>
       <w:pPr>
@@ -62,13 +2203,13 @@
       <w:r>
         <w:fldChar w:fldCharType="separate"/>
       </w:r>
-      <w:hyperlink w:anchor="_Toc127104662" w:history="1">
+      <w:hyperlink w:anchor="_Toc127107839" w:history="1">
         <w:r>
           <w:rPr>
             <w:rStyle w:val="Hyperlink"/>
             <w:noProof/>
           </w:rPr>
-          <w:t>DAFTAR ISI</w:t>
+          <w:t>PERSEMBAHAN</w:t>
         </w:r>
         <w:r>
           <w:rPr>
@@ -89,7 +2230,7 @@
             <w:noProof/>
             <w:webHidden/>
           </w:rPr>
-          <w:instrText xml:space="preserve"> PAGEREF _Toc127104662 \h </w:instrText>
+          <w:instrText xml:space="preserve"> PAGEREF _Toc127107839 \h </w:instrText>
         </w:r>
         <w:r>
           <w:rPr>
@@ -109,7 +2250,7 @@
             <w:noProof/>
             <w:webHidden/>
           </w:rPr>
-          <w:t>ii</w:t>
+          <w:t>iii</w:t>
         </w:r>
         <w:r>
           <w:rPr>
@@ -134,13 +2275,13 @@
           <w14:ligatures w14:val="none"/>
         </w:rPr>
       </w:pPr>
-      <w:hyperlink w:anchor="_Toc127104663" w:history="1">
+      <w:hyperlink w:anchor="_Toc127107840" w:history="1">
         <w:r>
           <w:rPr>
             <w:rStyle w:val="Hyperlink"/>
             <w:noProof/>
           </w:rPr>
-          <w:t>DAFTAR GAMBAR</w:t>
+          <w:t>MOTTO</w:t>
         </w:r>
         <w:r>
           <w:rPr>
@@ -161,7 +2302,7 @@
             <w:noProof/>
             <w:webHidden/>
           </w:rPr>
-          <w:instrText xml:space="preserve"> PAGEREF _Toc127104663 \h </w:instrText>
+          <w:instrText xml:space="preserve"> PAGEREF _Toc127107840 \h </w:instrText>
         </w:r>
         <w:r>
           <w:rPr>
@@ -206,13 +2347,13 @@
           <w14:ligatures w14:val="none"/>
         </w:rPr>
       </w:pPr>
-      <w:hyperlink w:anchor="_Toc127104664" w:history="1">
+      <w:hyperlink w:anchor="_Toc127107841" w:history="1">
         <w:r>
           <w:rPr>
             <w:rStyle w:val="Hyperlink"/>
             <w:noProof/>
           </w:rPr>
-          <w:t>DAFTAR TABEL</w:t>
+          <w:t>PERNYATAAN</w:t>
         </w:r>
         <w:r>
           <w:rPr>
@@ -233,7 +2374,7 @@
             <w:noProof/>
             <w:webHidden/>
           </w:rPr>
-          <w:instrText xml:space="preserve"> PAGEREF _Toc127104664 \h </w:instrText>
+          <w:instrText xml:space="preserve"> PAGEREF _Toc127107841 \h </w:instrText>
         </w:r>
         <w:r>
           <w:rPr>
@@ -278,12 +2419,156 @@
           <w14:ligatures w14:val="none"/>
         </w:rPr>
       </w:pPr>
-      <w:hyperlink w:anchor="_Toc127104665" w:history="1">
+      <w:hyperlink w:anchor="_Toc127107842" w:history="1">
         <w:r>
           <w:rPr>
             <w:rStyle w:val="Hyperlink"/>
             <w:noProof/>
           </w:rPr>
+          <w:t>PENGESAHAN PEMBIMBING</w:t>
+        </w:r>
+        <w:r>
+          <w:rPr>
+            <w:noProof/>
+            <w:webHidden/>
+          </w:rPr>
+          <w:tab/>
+        </w:r>
+        <w:r>
+          <w:rPr>
+            <w:noProof/>
+            <w:webHidden/>
+          </w:rPr>
+          <w:fldChar w:fldCharType="begin"/>
+        </w:r>
+        <w:r>
+          <w:rPr>
+            <w:noProof/>
+            <w:webHidden/>
+          </w:rPr>
+          <w:instrText xml:space="preserve"> PAGEREF _Toc127107842 \h </w:instrText>
+        </w:r>
+        <w:r>
+          <w:rPr>
+            <w:noProof/>
+            <w:webHidden/>
+          </w:rPr>
+        </w:r>
+        <w:r>
+          <w:rPr>
+            <w:noProof/>
+            <w:webHidden/>
+          </w:rPr>
+          <w:fldChar w:fldCharType="separate"/>
+        </w:r>
+        <w:r>
+          <w:rPr>
+            <w:noProof/>
+            <w:webHidden/>
+          </w:rPr>
+          <w:t>vii</w:t>
+        </w:r>
+        <w:r>
+          <w:rPr>
+            <w:noProof/>
+            <w:webHidden/>
+          </w:rPr>
+          <w:fldChar w:fldCharType="end"/>
+        </w:r>
+      </w:hyperlink>
+    </w:p>
+    <w:p>
+      <w:pPr>
+        <w:pStyle w:val="TOC1"/>
+        <w:tabs>
+          <w:tab w:val="right" w:leader="dot" w:pos="7921"/>
+        </w:tabs>
+        <w:rPr>
+          <w:rFonts w:asciiTheme="minorHAnsi" w:eastAsiaTheme="minorEastAsia" w:hAnsiTheme="minorHAnsi"/>
+          <w:noProof/>
+          <w:kern w:val="0"/>
+          <w:lang w:val="en-ID"/>
+          <w14:ligatures w14:val="none"/>
+        </w:rPr>
+      </w:pPr>
+      <w:hyperlink w:anchor="_Toc127107843" w:history="1">
+        <w:r>
+          <w:rPr>
+            <w:rStyle w:val="Hyperlink"/>
+            <w:noProof/>
+          </w:rPr>
+          <w:t>PENGESAHAN PENGUJI</w:t>
+        </w:r>
+        <w:r>
+          <w:rPr>
+            <w:noProof/>
+            <w:webHidden/>
+          </w:rPr>
+          <w:tab/>
+        </w:r>
+        <w:r>
+          <w:rPr>
+            <w:noProof/>
+            <w:webHidden/>
+          </w:rPr>
+          <w:fldChar w:fldCharType="begin"/>
+        </w:r>
+        <w:r>
+          <w:rPr>
+            <w:noProof/>
+            <w:webHidden/>
+          </w:rPr>
+          <w:instrText xml:space="preserve"> PAGEREF _Toc127107843 \h </w:instrText>
+        </w:r>
+        <w:r>
+          <w:rPr>
+            <w:noProof/>
+            <w:webHidden/>
+          </w:rPr>
+        </w:r>
+        <w:r>
+          <w:rPr>
+            <w:noProof/>
+            <w:webHidden/>
+          </w:rPr>
+          <w:fldChar w:fldCharType="separate"/>
+        </w:r>
+        <w:r>
+          <w:rPr>
+            <w:noProof/>
+            <w:webHidden/>
+          </w:rPr>
+          <w:t>viii</w:t>
+        </w:r>
+        <w:r>
+          <w:rPr>
+            <w:noProof/>
+            <w:webHidden/>
+          </w:rPr>
+          <w:fldChar w:fldCharType="end"/>
+        </w:r>
+      </w:hyperlink>
+    </w:p>
+    <w:p>
+      <w:pPr>
+        <w:pStyle w:val="TOC1"/>
+        <w:tabs>
+          <w:tab w:val="right" w:leader="dot" w:pos="7921"/>
+        </w:tabs>
+        <w:rPr>
+          <w:rFonts w:asciiTheme="minorHAnsi" w:eastAsiaTheme="minorEastAsia" w:hAnsiTheme="minorHAnsi"/>
+          <w:noProof/>
+          <w:kern w:val="0"/>
+          <w:lang w:val="en-ID"/>
+          <w14:ligatures w14:val="none"/>
+        </w:rPr>
+      </w:pPr>
+      <w:hyperlink w:anchor="_Toc127107844" w:history="1">
+        <w:r>
+          <w:rPr>
+            <w:rStyle w:val="Hyperlink"/>
+            <w:noProof/>
+          </w:rPr>
           <w:t>RINGKASAN</w:t>
         </w:r>
         <w:r>
@@ -305,7 +2590,7 @@
             <w:noProof/>
             <w:webHidden/>
           </w:rPr>
-          <w:instrText xml:space="preserve"> PAGEREF _Toc127104665 \h </w:instrText>
+          <w:instrText xml:space="preserve"> PAGEREF _Toc127107844 \h </w:instrText>
         </w:r>
         <w:r>
           <w:rPr>
@@ -325,7 +2610,367 @@
             <w:noProof/>
             <w:webHidden/>
           </w:rPr>
-          <w:t>vi</w:t>
+          <w:t>ix</w:t>
+        </w:r>
+        <w:r>
+          <w:rPr>
+            <w:noProof/>
+            <w:webHidden/>
+          </w:rPr>
+          <w:fldChar w:fldCharType="end"/>
+        </w:r>
+      </w:hyperlink>
+    </w:p>
+    <w:p>
+      <w:pPr>
+        <w:pStyle w:val="TOC1"/>
+        <w:tabs>
+          <w:tab w:val="right" w:leader="dot" w:pos="7921"/>
+        </w:tabs>
+        <w:rPr>
+          <w:rFonts w:asciiTheme="minorHAnsi" w:eastAsiaTheme="minorEastAsia" w:hAnsiTheme="minorHAnsi"/>
+          <w:noProof/>
+          <w:kern w:val="0"/>
+          <w:lang w:val="en-ID"/>
+          <w14:ligatures w14:val="none"/>
+        </w:rPr>
+      </w:pPr>
+      <w:hyperlink w:anchor="_Toc127107845" w:history="1">
+        <w:r>
+          <w:rPr>
+            <w:rStyle w:val="Hyperlink"/>
+            <w:noProof/>
+          </w:rPr>
+          <w:t>PRAKATA</w:t>
+        </w:r>
+        <w:r>
+          <w:rPr>
+            <w:noProof/>
+            <w:webHidden/>
+          </w:rPr>
+          <w:tab/>
+        </w:r>
+        <w:r>
+          <w:rPr>
+            <w:noProof/>
+            <w:webHidden/>
+          </w:rPr>
+          <w:fldChar w:fldCharType="begin"/>
+        </w:r>
+        <w:r>
+          <w:rPr>
+            <w:noProof/>
+            <w:webHidden/>
+          </w:rPr>
+          <w:instrText xml:space="preserve"> PAGEREF _Toc127107845 \h </w:instrText>
+        </w:r>
+        <w:r>
+          <w:rPr>
+            <w:noProof/>
+            <w:webHidden/>
+          </w:rPr>
+        </w:r>
+        <w:r>
+          <w:rPr>
+            <w:noProof/>
+            <w:webHidden/>
+          </w:rPr>
+          <w:fldChar w:fldCharType="separate"/>
+        </w:r>
+        <w:r>
+          <w:rPr>
+            <w:noProof/>
+            <w:webHidden/>
+          </w:rPr>
+          <w:t>x</w:t>
+        </w:r>
+        <w:r>
+          <w:rPr>
+            <w:noProof/>
+            <w:webHidden/>
+          </w:rPr>
+          <w:fldChar w:fldCharType="end"/>
+        </w:r>
+      </w:hyperlink>
+    </w:p>
+    <w:p>
+      <w:pPr>
+        <w:pStyle w:val="TOC1"/>
+        <w:tabs>
+          <w:tab w:val="right" w:leader="dot" w:pos="7921"/>
+        </w:tabs>
+        <w:rPr>
+          <w:rFonts w:asciiTheme="minorHAnsi" w:eastAsiaTheme="minorEastAsia" w:hAnsiTheme="minorHAnsi"/>
+          <w:noProof/>
+          <w:kern w:val="0"/>
+          <w:lang w:val="en-ID"/>
+          <w14:ligatures w14:val="none"/>
+        </w:rPr>
+      </w:pPr>
+      <w:hyperlink w:anchor="_Toc127107846" w:history="1">
+        <w:r>
+          <w:rPr>
+            <w:rStyle w:val="Hyperlink"/>
+            <w:noProof/>
+          </w:rPr>
+          <w:t>DAFTAR ISI</w:t>
+        </w:r>
+        <w:r>
+          <w:rPr>
+            <w:noProof/>
+            <w:webHidden/>
+          </w:rPr>
+          <w:tab/>
+        </w:r>
+        <w:r>
+          <w:rPr>
+            <w:noProof/>
+            <w:webHidden/>
+          </w:rPr>
+          <w:fldChar w:fldCharType="begin"/>
+        </w:r>
+        <w:r>
+          <w:rPr>
+            <w:noProof/>
+            <w:webHidden/>
+          </w:rPr>
+          <w:instrText xml:space="preserve"> PAGEREF _Toc127107846 \h </w:instrText>
+        </w:r>
+        <w:r>
+          <w:rPr>
+            <w:noProof/>
+            <w:webHidden/>
+          </w:rPr>
+        </w:r>
+        <w:r>
+          <w:rPr>
+            <w:noProof/>
+            <w:webHidden/>
+          </w:rPr>
+          <w:fldChar w:fldCharType="separate"/>
+        </w:r>
+        <w:r>
+          <w:rPr>
+            <w:noProof/>
+            <w:webHidden/>
+          </w:rPr>
+          <w:t>xi</w:t>
+        </w:r>
+        <w:r>
+          <w:rPr>
+            <w:noProof/>
+            <w:webHidden/>
+          </w:rPr>
+          <w:fldChar w:fldCharType="end"/>
+        </w:r>
+      </w:hyperlink>
+    </w:p>
+    <w:p>
+      <w:pPr>
+        <w:pStyle w:val="TOC1"/>
+        <w:tabs>
+          <w:tab w:val="right" w:leader="dot" w:pos="7921"/>
+        </w:tabs>
+        <w:rPr>
+          <w:rFonts w:asciiTheme="minorHAnsi" w:eastAsiaTheme="minorEastAsia" w:hAnsiTheme="minorHAnsi"/>
+          <w:noProof/>
+          <w:kern w:val="0"/>
+          <w:lang w:val="en-ID"/>
+          <w14:ligatures w14:val="none"/>
+        </w:rPr>
+      </w:pPr>
+      <w:hyperlink w:anchor="_Toc127107847" w:history="1">
+        <w:r>
+          <w:rPr>
+            <w:rStyle w:val="Hyperlink"/>
+            <w:noProof/>
+          </w:rPr>
+          <w:t>DAFTAR TABEL</w:t>
+        </w:r>
+        <w:r>
+          <w:rPr>
+            <w:noProof/>
+            <w:webHidden/>
+          </w:rPr>
+          <w:tab/>
+        </w:r>
+        <w:r>
+          <w:rPr>
+            <w:noProof/>
+            <w:webHidden/>
+          </w:rPr>
+          <w:fldChar w:fldCharType="begin"/>
+        </w:r>
+        <w:r>
+          <w:rPr>
+            <w:noProof/>
+            <w:webHidden/>
+          </w:rPr>
+          <w:instrText xml:space="preserve"> PAGEREF _Toc127107847 \h </w:instrText>
+        </w:r>
+        <w:r>
+          <w:rPr>
+            <w:noProof/>
+            <w:webHidden/>
+          </w:rPr>
+        </w:r>
+        <w:r>
+          <w:rPr>
+            <w:noProof/>
+            <w:webHidden/>
+          </w:rPr>
+          <w:fldChar w:fldCharType="separate"/>
+        </w:r>
+        <w:r>
+          <w:rPr>
+            <w:noProof/>
+            <w:webHidden/>
+          </w:rPr>
+          <w:t>xiii</w:t>
+        </w:r>
+        <w:r>
+          <w:rPr>
+            <w:noProof/>
+            <w:webHidden/>
+          </w:rPr>
+          <w:fldChar w:fldCharType="end"/>
+        </w:r>
+      </w:hyperlink>
+    </w:p>
+    <w:p>
+      <w:pPr>
+        <w:pStyle w:val="TOC1"/>
+        <w:tabs>
+          <w:tab w:val="right" w:leader="dot" w:pos="7921"/>
+        </w:tabs>
+        <w:rPr>
+          <w:rFonts w:asciiTheme="minorHAnsi" w:eastAsiaTheme="minorEastAsia" w:hAnsiTheme="minorHAnsi"/>
+          <w:noProof/>
+          <w:kern w:val="0"/>
+          <w:lang w:val="en-ID"/>
+          <w14:ligatures w14:val="none"/>
+        </w:rPr>
+      </w:pPr>
+      <w:hyperlink w:anchor="_Toc127107848" w:history="1">
+        <w:r>
+          <w:rPr>
+            <w:rStyle w:val="Hyperlink"/>
+            <w:noProof/>
+          </w:rPr>
+          <w:t>DAFTAR GAMBAR</w:t>
+        </w:r>
+        <w:r>
+          <w:rPr>
+            <w:noProof/>
+            <w:webHidden/>
+          </w:rPr>
+          <w:tab/>
+        </w:r>
+        <w:r>
+          <w:rPr>
+            <w:noProof/>
+            <w:webHidden/>
+          </w:rPr>
+          <w:fldChar w:fldCharType="begin"/>
+        </w:r>
+        <w:r>
+          <w:rPr>
+            <w:noProof/>
+            <w:webHidden/>
+          </w:rPr>
+          <w:instrText xml:space="preserve"> PAGEREF _Toc127107848 \h </w:instrText>
+        </w:r>
+        <w:r>
+          <w:rPr>
+            <w:noProof/>
+            <w:webHidden/>
+          </w:rPr>
+        </w:r>
+        <w:r>
+          <w:rPr>
+            <w:noProof/>
+            <w:webHidden/>
+          </w:rPr>
+          <w:fldChar w:fldCharType="separate"/>
+        </w:r>
+        <w:r>
+          <w:rPr>
+            <w:noProof/>
+            <w:webHidden/>
+          </w:rPr>
+          <w:t>xiv</w:t>
+        </w:r>
+        <w:r>
+          <w:rPr>
+            <w:noProof/>
+            <w:webHidden/>
+          </w:rPr>
+          <w:fldChar w:fldCharType="end"/>
+        </w:r>
+      </w:hyperlink>
+    </w:p>
+    <w:p>
+      <w:pPr>
+        <w:pStyle w:val="TOC1"/>
+        <w:tabs>
+          <w:tab w:val="right" w:leader="dot" w:pos="7921"/>
+        </w:tabs>
+        <w:rPr>
+          <w:rFonts w:asciiTheme="minorHAnsi" w:eastAsiaTheme="minorEastAsia" w:hAnsiTheme="minorHAnsi"/>
+          <w:noProof/>
+          <w:kern w:val="0"/>
+          <w:lang w:val="en-ID"/>
+          <w14:ligatures w14:val="none"/>
+        </w:rPr>
+      </w:pPr>
+      <w:hyperlink w:anchor="_Toc127107849" w:history="1">
+        <w:r>
+          <w:rPr>
+            <w:rStyle w:val="Hyperlink"/>
+            <w:noProof/>
+          </w:rPr>
+          <w:t>DAFTAR LAMPIRAN</w:t>
+        </w:r>
+        <w:r>
+          <w:rPr>
+            <w:noProof/>
+            <w:webHidden/>
+          </w:rPr>
+          <w:tab/>
+        </w:r>
+        <w:r>
+          <w:rPr>
+            <w:noProof/>
+            <w:webHidden/>
+          </w:rPr>
+          <w:fldChar w:fldCharType="begin"/>
+        </w:r>
+        <w:r>
+          <w:rPr>
+            <w:noProof/>
+            <w:webHidden/>
+          </w:rPr>
+          <w:instrText xml:space="preserve"> PAGEREF _Toc127107849 \h </w:instrText>
+        </w:r>
+        <w:r>
+          <w:rPr>
+            <w:noProof/>
+            <w:webHidden/>
+          </w:rPr>
+        </w:r>
+        <w:r>
+          <w:rPr>
+            <w:noProof/>
+            <w:webHidden/>
+          </w:rPr>
+          <w:fldChar w:fldCharType="separate"/>
+        </w:r>
+        <w:r>
+          <w:rPr>
+            <w:noProof/>
+            <w:webHidden/>
+          </w:rPr>
+          <w:t>xv</w:t>
         </w:r>
         <w:r>
           <w:rPr>
@@ -351,7 +2996,7 @@
           <w14:ligatures w14:val="none"/>
         </w:rPr>
       </w:pPr>
-      <w:hyperlink w:anchor="_Toc127104666" w:history="1">
+      <w:hyperlink w:anchor="_Toc127107850" w:history="1">
         <w:r>
           <w:rPr>
             <w:rStyle w:val="Hyperlink"/>
@@ -395,7 +3040,7 @@
             <w:noProof/>
             <w:webHidden/>
           </w:rPr>
-          <w:instrText xml:space="preserve"> PAGEREF _Toc127104666 \h </w:instrText>
+          <w:instrText xml:space="preserve"> PAGEREF _Toc127107850 \h </w:instrText>
         </w:r>
         <w:r>
           <w:rPr>
@@ -415,7 +3060,7 @@
             <w:noProof/>
             <w:webHidden/>
           </w:rPr>
-          <w:t>7</w:t>
+          <w:t>16</w:t>
         </w:r>
         <w:r>
           <w:rPr>
@@ -441,7 +3086,7 @@
           <w14:ligatures w14:val="none"/>
         </w:rPr>
       </w:pPr>
-      <w:hyperlink w:anchor="_Toc127104667" w:history="1">
+      <w:hyperlink w:anchor="_Toc127107851" w:history="1">
         <w:r>
           <w:rPr>
             <w:rStyle w:val="Hyperlink"/>
@@ -485,7 +3130,7 @@
             <w:noProof/>
             <w:webHidden/>
           </w:rPr>
-          <w:instrText xml:space="preserve"> PAGEREF _Toc127104667 \h </w:instrText>
+          <w:instrText xml:space="preserve"> PAGEREF _Toc127107851 \h </w:instrText>
         </w:r>
         <w:r>
           <w:rPr>
@@ -505,7 +3150,7 @@
             <w:noProof/>
             <w:webHidden/>
           </w:rPr>
-          <w:t>7</w:t>
+          <w:t>16</w:t>
         </w:r>
         <w:r>
           <w:rPr>
@@ -531,7 +3176,7 @@
           <w14:ligatures w14:val="none"/>
         </w:rPr>
       </w:pPr>
-      <w:hyperlink w:anchor="_Toc127104668" w:history="1">
+      <w:hyperlink w:anchor="_Toc127107852" w:history="1">
         <w:r>
           <w:rPr>
             <w:rStyle w:val="Hyperlink"/>
@@ -575,7 +3220,7 @@
             <w:noProof/>
             <w:webHidden/>
           </w:rPr>
-          <w:instrText xml:space="preserve"> PAGEREF _Toc127104668 \h </w:instrText>
+          <w:instrText xml:space="preserve"> PAGEREF _Toc127107852 \h </w:instrText>
         </w:r>
         <w:r>
           <w:rPr>
@@ -595,7 +3240,7 @@
             <w:noProof/>
             <w:webHidden/>
           </w:rPr>
-          <w:t>7</w:t>
+          <w:t>16</w:t>
         </w:r>
         <w:r>
           <w:rPr>
@@ -621,7 +3266,7 @@
           <w14:ligatures w14:val="none"/>
         </w:rPr>
       </w:pPr>
-      <w:hyperlink w:anchor="_Toc127104669" w:history="1">
+      <w:hyperlink w:anchor="_Toc127107853" w:history="1">
         <w:r>
           <w:rPr>
             <w:rStyle w:val="Hyperlink"/>
@@ -665,7 +3310,7 @@
             <w:noProof/>
             <w:webHidden/>
           </w:rPr>
-          <w:instrText xml:space="preserve"> PAGEREF _Toc127104669 \h </w:instrText>
+          <w:instrText xml:space="preserve"> PAGEREF _Toc127107853 \h </w:instrText>
         </w:r>
         <w:r>
           <w:rPr>
@@ -685,7 +3330,7 @@
             <w:noProof/>
             <w:webHidden/>
           </w:rPr>
-          <w:t>7</w:t>
+          <w:t>16</w:t>
         </w:r>
         <w:r>
           <w:rPr>
@@ -711,7 +3356,7 @@
           <w14:ligatures w14:val="none"/>
         </w:rPr>
       </w:pPr>
-      <w:hyperlink w:anchor="_Toc127104670" w:history="1">
+      <w:hyperlink w:anchor="_Toc127107854" w:history="1">
         <w:r>
           <w:rPr>
             <w:rStyle w:val="Hyperlink"/>
@@ -755,7 +3400,7 @@
             <w:noProof/>
             <w:webHidden/>
           </w:rPr>
-          <w:instrText xml:space="preserve"> PAGEREF _Toc127104670 \h </w:instrText>
+          <w:instrText xml:space="preserve"> PAGEREF _Toc127107854 \h </w:instrText>
         </w:r>
         <w:r>
           <w:rPr>
@@ -775,7 +3420,7 @@
             <w:noProof/>
             <w:webHidden/>
           </w:rPr>
-          <w:t>7</w:t>
+          <w:t>16</w:t>
         </w:r>
         <w:r>
           <w:rPr>
@@ -801,7 +3446,7 @@
           <w14:ligatures w14:val="none"/>
         </w:rPr>
       </w:pPr>
-      <w:hyperlink w:anchor="_Toc127104671" w:history="1">
+      <w:hyperlink w:anchor="_Toc127107855" w:history="1">
         <w:r>
           <w:rPr>
             <w:rStyle w:val="Hyperlink"/>
@@ -845,7 +3490,7 @@
             <w:noProof/>
             <w:webHidden/>
           </w:rPr>
-          <w:instrText xml:space="preserve"> PAGEREF _Toc127104671 \h </w:instrText>
+          <w:instrText xml:space="preserve"> PAGEREF _Toc127107855 \h </w:instrText>
         </w:r>
         <w:r>
           <w:rPr>
@@ -865,7 +3510,7 @@
             <w:noProof/>
             <w:webHidden/>
           </w:rPr>
-          <w:t>7</w:t>
+          <w:t>16</w:t>
         </w:r>
         <w:r>
           <w:rPr>
@@ -891,7 +3536,7 @@
           <w14:ligatures w14:val="none"/>
         </w:rPr>
       </w:pPr>
-      <w:hyperlink w:anchor="_Toc127104672" w:history="1">
+      <w:hyperlink w:anchor="_Toc127107856" w:history="1">
         <w:r>
           <w:rPr>
             <w:rStyle w:val="Hyperlink"/>
@@ -935,7 +3580,7 @@
             <w:noProof/>
             <w:webHidden/>
           </w:rPr>
-          <w:instrText xml:space="preserve"> PAGEREF _Toc127104672 \h </w:instrText>
+          <w:instrText xml:space="preserve"> PAGEREF _Toc127107856 \h </w:instrText>
         </w:r>
         <w:r>
           <w:rPr>
@@ -955,7 +3600,7 @@
             <w:noProof/>
             <w:webHidden/>
           </w:rPr>
-          <w:t>8</w:t>
+          <w:t>17</w:t>
         </w:r>
         <w:r>
           <w:rPr>
@@ -981,7 +3626,7 @@
           <w14:ligatures w14:val="none"/>
         </w:rPr>
       </w:pPr>
-      <w:hyperlink w:anchor="_Toc127104673" w:history="1">
+      <w:hyperlink w:anchor="_Toc127107857" w:history="1">
         <w:r>
           <w:rPr>
             <w:rStyle w:val="Hyperlink"/>
@@ -1025,7 +3670,7 @@
             <w:noProof/>
             <w:webHidden/>
           </w:rPr>
-          <w:instrText xml:space="preserve"> PAGEREF _Toc127104673 \h </w:instrText>
+          <w:instrText xml:space="preserve"> PAGEREF _Toc127107857 \h </w:instrText>
         </w:r>
         <w:r>
           <w:rPr>
@@ -1045,7 +3690,7 @@
             <w:noProof/>
             <w:webHidden/>
           </w:rPr>
-          <w:t>8</w:t>
+          <w:t>17</w:t>
         </w:r>
         <w:r>
           <w:rPr>
@@ -1071,7 +3716,7 @@
           <w14:ligatures w14:val="none"/>
         </w:rPr>
       </w:pPr>
-      <w:hyperlink w:anchor="_Toc127104674" w:history="1">
+      <w:hyperlink w:anchor="_Toc127107858" w:history="1">
         <w:r>
           <w:rPr>
             <w:rStyle w:val="Hyperlink"/>
@@ -1115,7 +3760,7 @@
             <w:noProof/>
             <w:webHidden/>
           </w:rPr>
-          <w:instrText xml:space="preserve"> PAGEREF _Toc127104674 \h </w:instrText>
+          <w:instrText xml:space="preserve"> PAGEREF _Toc127107858 \h </w:instrText>
         </w:r>
         <w:r>
           <w:rPr>
@@ -1135,7 +3780,7 @@
             <w:noProof/>
             <w:webHidden/>
           </w:rPr>
-          <w:t>8</w:t>
+          <w:t>17</w:t>
         </w:r>
         <w:r>
           <w:rPr>
@@ -1161,7 +3806,7 @@
           <w14:ligatures w14:val="none"/>
         </w:rPr>
       </w:pPr>
-      <w:hyperlink w:anchor="_Toc127104675" w:history="1">
+      <w:hyperlink w:anchor="_Toc127107859" w:history="1">
         <w:r>
           <w:rPr>
             <w:rStyle w:val="Hyperlink"/>
@@ -1205,7 +3850,7 @@
             <w:noProof/>
             <w:webHidden/>
           </w:rPr>
-          <w:instrText xml:space="preserve"> PAGEREF _Toc127104675 \h </w:instrText>
+          <w:instrText xml:space="preserve"> PAGEREF _Toc127107859 \h </w:instrText>
         </w:r>
         <w:r>
           <w:rPr>
@@ -1225,7 +3870,7 @@
             <w:noProof/>
             <w:webHidden/>
           </w:rPr>
-          <w:t>8</w:t>
+          <w:t>17</w:t>
         </w:r>
         <w:r>
           <w:rPr>
@@ -1251,7 +3896,7 @@
           <w14:ligatures w14:val="none"/>
         </w:rPr>
       </w:pPr>
-      <w:hyperlink w:anchor="_Toc127104676" w:history="1">
+      <w:hyperlink w:anchor="_Toc127107860" w:history="1">
         <w:r>
           <w:rPr>
             <w:rStyle w:val="Hyperlink"/>
@@ -1295,7 +3940,7 @@
             <w:noProof/>
             <w:webHidden/>
           </w:rPr>
-          <w:instrText xml:space="preserve"> PAGEREF _Toc127104676 \h </w:instrText>
+          <w:instrText xml:space="preserve"> PAGEREF _Toc127107860 \h </w:instrText>
         </w:r>
         <w:r>
           <w:rPr>
@@ -1315,7 +3960,7 @@
             <w:noProof/>
             <w:webHidden/>
           </w:rPr>
-          <w:t>8</w:t>
+          <w:t>17</w:t>
         </w:r>
         <w:r>
           <w:rPr>
@@ -1341,7 +3986,7 @@
           <w14:ligatures w14:val="none"/>
         </w:rPr>
       </w:pPr>
-      <w:hyperlink w:anchor="_Toc127104677" w:history="1">
+      <w:hyperlink w:anchor="_Toc127107861" w:history="1">
         <w:r>
           <w:rPr>
             <w:rStyle w:val="Hyperlink"/>
@@ -1385,7 +4030,7 @@
             <w:noProof/>
             <w:webHidden/>
           </w:rPr>
-          <w:instrText xml:space="preserve"> PAGEREF _Toc127104677 \h </w:instrText>
+          <w:instrText xml:space="preserve"> PAGEREF _Toc127107861 \h </w:instrText>
         </w:r>
         <w:r>
           <w:rPr>
@@ -1405,7 +4050,7 @@
             <w:noProof/>
             <w:webHidden/>
           </w:rPr>
-          <w:t>8</w:t>
+          <w:t>17</w:t>
         </w:r>
         <w:r>
           <w:rPr>
@@ -1431,7 +4076,7 @@
           <w14:ligatures w14:val="none"/>
         </w:rPr>
       </w:pPr>
-      <w:hyperlink w:anchor="_Toc127104678" w:history="1">
+      <w:hyperlink w:anchor="_Toc127107862" w:history="1">
         <w:r>
           <w:rPr>
             <w:rStyle w:val="Hyperlink"/>
@@ -1475,7 +4120,7 @@
             <w:noProof/>
             <w:webHidden/>
           </w:rPr>
-          <w:instrText xml:space="preserve"> PAGEREF _Toc127104678 \h </w:instrText>
+          <w:instrText xml:space="preserve"> PAGEREF _Toc127107862 \h </w:instrText>
         </w:r>
         <w:r>
           <w:rPr>
@@ -1495,7 +4140,7 @@
             <w:noProof/>
             <w:webHidden/>
           </w:rPr>
-          <w:t>9</w:t>
+          <w:t>18</w:t>
         </w:r>
         <w:r>
           <w:rPr>
@@ -1521,7 +4166,7 @@
           <w14:ligatures w14:val="none"/>
         </w:rPr>
       </w:pPr>
-      <w:hyperlink w:anchor="_Toc127104679" w:history="1">
+      <w:hyperlink w:anchor="_Toc127107863" w:history="1">
         <w:r>
           <w:rPr>
             <w:rStyle w:val="Hyperlink"/>
@@ -1565,7 +4210,7 @@
             <w:noProof/>
             <w:webHidden/>
           </w:rPr>
-          <w:instrText xml:space="preserve"> PAGEREF _Toc127104679 \h </w:instrText>
+          <w:instrText xml:space="preserve"> PAGEREF _Toc127107863 \h </w:instrText>
         </w:r>
         <w:r>
           <w:rPr>
@@ -1585,7 +4230,7 @@
             <w:noProof/>
             <w:webHidden/>
           </w:rPr>
-          <w:t>9</w:t>
+          <w:t>18</w:t>
         </w:r>
         <w:r>
           <w:rPr>
@@ -1611,7 +4256,7 @@
           <w14:ligatures w14:val="none"/>
         </w:rPr>
       </w:pPr>
-      <w:hyperlink w:anchor="_Toc127104680" w:history="1">
+      <w:hyperlink w:anchor="_Toc127107864" w:history="1">
         <w:r>
           <w:rPr>
             <w:rStyle w:val="Hyperlink"/>
@@ -1655,7 +4300,7 @@
             <w:noProof/>
             <w:webHidden/>
           </w:rPr>
-          <w:instrText xml:space="preserve"> PAGEREF _Toc127104680 \h </w:instrText>
+          <w:instrText xml:space="preserve"> PAGEREF _Toc127107864 \h </w:instrText>
         </w:r>
         <w:r>
           <w:rPr>
@@ -1675,7 +4320,7 @@
             <w:noProof/>
             <w:webHidden/>
           </w:rPr>
-          <w:t>9</w:t>
+          <w:t>18</w:t>
         </w:r>
         <w:r>
           <w:rPr>
@@ -1701,7 +4346,7 @@
           <w14:ligatures w14:val="none"/>
         </w:rPr>
       </w:pPr>
-      <w:hyperlink w:anchor="_Toc127104681" w:history="1">
+      <w:hyperlink w:anchor="_Toc127107865" w:history="1">
         <w:r>
           <w:rPr>
             <w:rStyle w:val="Hyperlink"/>
@@ -1745,7 +4390,7 @@
             <w:noProof/>
             <w:webHidden/>
           </w:rPr>
-          <w:instrText xml:space="preserve"> PAGEREF _Toc127104681 \h </w:instrText>
+          <w:instrText xml:space="preserve"> PAGEREF _Toc127107865 \h </w:instrText>
         </w:r>
         <w:r>
           <w:rPr>
@@ -1765,7 +4410,7 @@
             <w:noProof/>
             <w:webHidden/>
           </w:rPr>
-          <w:t>10</w:t>
+          <w:t>19</w:t>
         </w:r>
         <w:r>
           <w:rPr>
@@ -1791,7 +4436,7 @@
           <w14:ligatures w14:val="none"/>
         </w:rPr>
       </w:pPr>
-      <w:hyperlink w:anchor="_Toc127104682" w:history="1">
+      <w:hyperlink w:anchor="_Toc127107866" w:history="1">
         <w:r>
           <w:rPr>
             <w:rStyle w:val="Hyperlink"/>
@@ -1835,7 +4480,7 @@
             <w:noProof/>
             <w:webHidden/>
           </w:rPr>
-          <w:instrText xml:space="preserve"> PAGEREF _Toc127104682 \h </w:instrText>
+          <w:instrText xml:space="preserve"> PAGEREF _Toc127107866 \h </w:instrText>
         </w:r>
         <w:r>
           <w:rPr>
@@ -1855,7 +4500,7 @@
             <w:noProof/>
             <w:webHidden/>
           </w:rPr>
-          <w:t>10</w:t>
+          <w:t>19</w:t>
         </w:r>
         <w:r>
           <w:rPr>
@@ -1881,7 +4526,7 @@
           <w14:ligatures w14:val="none"/>
         </w:rPr>
       </w:pPr>
-      <w:hyperlink w:anchor="_Toc127104683" w:history="1">
+      <w:hyperlink w:anchor="_Toc127107867" w:history="1">
         <w:r>
           <w:rPr>
             <w:rStyle w:val="Hyperlink"/>
@@ -1925,7 +4570,7 @@
             <w:noProof/>
             <w:webHidden/>
           </w:rPr>
-          <w:instrText xml:space="preserve"> PAGEREF _Toc127104683 \h </w:instrText>
+          <w:instrText xml:space="preserve"> PAGEREF _Toc127107867 \h </w:instrText>
         </w:r>
         <w:r>
           <w:rPr>
@@ -1945,7 +4590,7 @@
             <w:noProof/>
             <w:webHidden/>
           </w:rPr>
-          <w:t>11</w:t>
+          <w:t>20</w:t>
         </w:r>
         <w:r>
           <w:rPr>
@@ -1971,7 +4616,7 @@
           <w14:ligatures w14:val="none"/>
         </w:rPr>
       </w:pPr>
-      <w:hyperlink w:anchor="_Toc127104684" w:history="1">
+      <w:hyperlink w:anchor="_Toc127107868" w:history="1">
         <w:r>
           <w:rPr>
             <w:rStyle w:val="Hyperlink"/>
@@ -2015,7 +4660,7 @@
             <w:noProof/>
             <w:webHidden/>
           </w:rPr>
-          <w:instrText xml:space="preserve"> PAGEREF _Toc127104684 \h </w:instrText>
+          <w:instrText xml:space="preserve"> PAGEREF _Toc127107868 \h </w:instrText>
         </w:r>
         <w:r>
           <w:rPr>
@@ -2035,7 +4680,7 @@
             <w:noProof/>
             <w:webHidden/>
           </w:rPr>
-          <w:t>11</w:t>
+          <w:t>20</w:t>
         </w:r>
         <w:r>
           <w:rPr>
@@ -2061,7 +4706,7 @@
           <w14:ligatures w14:val="none"/>
         </w:rPr>
       </w:pPr>
-      <w:hyperlink w:anchor="_Toc127104685" w:history="1">
+      <w:hyperlink w:anchor="_Toc127107869" w:history="1">
         <w:r>
           <w:rPr>
             <w:rStyle w:val="Hyperlink"/>
@@ -2105,7 +4750,7 @@
             <w:noProof/>
             <w:webHidden/>
           </w:rPr>
-          <w:instrText xml:space="preserve"> PAGEREF _Toc127104685 \h </w:instrText>
+          <w:instrText xml:space="preserve"> PAGEREF _Toc127107869 \h </w:instrText>
         </w:r>
         <w:r>
           <w:rPr>
@@ -2125,7 +4770,7 @@
             <w:noProof/>
             <w:webHidden/>
           </w:rPr>
-          <w:t>11</w:t>
+          <w:t>20</w:t>
         </w:r>
         <w:r>
           <w:rPr>
@@ -2151,7 +4796,7 @@
           <w14:ligatures w14:val="none"/>
         </w:rPr>
       </w:pPr>
-      <w:hyperlink w:anchor="_Toc127104686" w:history="1">
+      <w:hyperlink w:anchor="_Toc127107870" w:history="1">
         <w:r>
           <w:rPr>
             <w:rStyle w:val="Hyperlink"/>
@@ -2195,7 +4840,7 @@
             <w:noProof/>
             <w:webHidden/>
           </w:rPr>
-          <w:instrText xml:space="preserve"> PAGEREF _Toc127104686 \h </w:instrText>
+          <w:instrText xml:space="preserve"> PAGEREF _Toc127107870 \h </w:instrText>
         </w:r>
         <w:r>
           <w:rPr>
@@ -2215,7 +4860,7 @@
             <w:noProof/>
             <w:webHidden/>
           </w:rPr>
-          <w:t>11</w:t>
+          <w:t>20</w:t>
         </w:r>
         <w:r>
           <w:rPr>
@@ -2241,7 +4886,7 @@
           <w14:ligatures w14:val="none"/>
         </w:rPr>
       </w:pPr>
-      <w:hyperlink w:anchor="_Toc127104687" w:history="1">
+      <w:hyperlink w:anchor="_Toc127107871" w:history="1">
         <w:r>
           <w:rPr>
             <w:rStyle w:val="Hyperlink"/>
@@ -2285,7 +4930,7 @@
             <w:noProof/>
             <w:webHidden/>
           </w:rPr>
-          <w:instrText xml:space="preserve"> PAGEREF _Toc127104687 \h </w:instrText>
+          <w:instrText xml:space="preserve"> PAGEREF _Toc127107871 \h </w:instrText>
         </w:r>
         <w:r>
           <w:rPr>
@@ -2305,7 +4950,7 @@
             <w:noProof/>
             <w:webHidden/>
           </w:rPr>
-          <w:t>11</w:t>
+          <w:t>20</w:t>
         </w:r>
         <w:r>
           <w:rPr>
@@ -2331,7 +4976,7 @@
           <w14:ligatures w14:val="none"/>
         </w:rPr>
       </w:pPr>
-      <w:hyperlink w:anchor="_Toc127104688" w:history="1">
+      <w:hyperlink w:anchor="_Toc127107872" w:history="1">
         <w:r>
           <w:rPr>
             <w:rStyle w:val="Hyperlink"/>
@@ -2375,7 +5020,7 @@
             <w:noProof/>
             <w:webHidden/>
           </w:rPr>
-          <w:instrText xml:space="preserve"> PAGEREF _Toc127104688 \h </w:instrText>
+          <w:instrText xml:space="preserve"> PAGEREF _Toc127107872 \h </w:instrText>
         </w:r>
         <w:r>
           <w:rPr>
@@ -2395,7 +5040,7 @@
             <w:noProof/>
             <w:webHidden/>
           </w:rPr>
-          <w:t>11</w:t>
+          <w:t>20</w:t>
         </w:r>
         <w:r>
           <w:rPr>
@@ -2421,7 +5066,7 @@
           <w14:ligatures w14:val="none"/>
         </w:rPr>
       </w:pPr>
-      <w:hyperlink w:anchor="_Toc127104689" w:history="1">
+      <w:hyperlink w:anchor="_Toc127107873" w:history="1">
         <w:r>
           <w:rPr>
             <w:rStyle w:val="Hyperlink"/>
@@ -2465,7 +5110,7 @@
             <w:noProof/>
             <w:webHidden/>
           </w:rPr>
-          <w:instrText xml:space="preserve"> PAGEREF _Toc127104689 \h </w:instrText>
+          <w:instrText xml:space="preserve"> PAGEREF _Toc127107873 \h </w:instrText>
         </w:r>
         <w:r>
           <w:rPr>
@@ -2485,7 +5130,7 @@
             <w:noProof/>
             <w:webHidden/>
           </w:rPr>
-          <w:t>11</w:t>
+          <w:t>20</w:t>
         </w:r>
         <w:r>
           <w:rPr>
@@ -2511,7 +5156,7 @@
           <w14:ligatures w14:val="none"/>
         </w:rPr>
       </w:pPr>
-      <w:hyperlink w:anchor="_Toc127104690" w:history="1">
+      <w:hyperlink w:anchor="_Toc127107874" w:history="1">
         <w:r>
           <w:rPr>
             <w:rStyle w:val="Hyperlink"/>
@@ -2555,7 +5200,7 @@
             <w:noProof/>
             <w:webHidden/>
           </w:rPr>
-          <w:instrText xml:space="preserve"> PAGEREF _Toc127104690 \h </w:instrText>
+          <w:instrText xml:space="preserve"> PAGEREF _Toc127107874 \h </w:instrText>
         </w:r>
         <w:r>
           <w:rPr>
@@ -2575,7 +5220,7 @@
             <w:noProof/>
             <w:webHidden/>
           </w:rPr>
-          <w:t>12</w:t>
+          <w:t>21</w:t>
         </w:r>
         <w:r>
           <w:rPr>
@@ -2601,7 +5246,7 @@
           <w14:ligatures w14:val="none"/>
         </w:rPr>
       </w:pPr>
-      <w:hyperlink w:anchor="_Toc127104691" w:history="1">
+      <w:hyperlink w:anchor="_Toc127107875" w:history="1">
         <w:r>
           <w:rPr>
             <w:rStyle w:val="Hyperlink"/>
@@ -2645,7 +5290,7 @@
             <w:noProof/>
             <w:webHidden/>
           </w:rPr>
-          <w:instrText xml:space="preserve"> PAGEREF _Toc127104691 \h </w:instrText>
+          <w:instrText xml:space="preserve"> PAGEREF _Toc127107875 \h </w:instrText>
         </w:r>
         <w:r>
           <w:rPr>
@@ -2665,7 +5310,7 @@
             <w:noProof/>
             <w:webHidden/>
           </w:rPr>
-          <w:t>12</w:t>
+          <w:t>21</w:t>
         </w:r>
         <w:r>
           <w:rPr>
@@ -2691,7 +5336,7 @@
           <w14:ligatures w14:val="none"/>
         </w:rPr>
       </w:pPr>
-      <w:hyperlink w:anchor="_Toc127104692" w:history="1">
+      <w:hyperlink w:anchor="_Toc127107876" w:history="1">
         <w:r>
           <w:rPr>
             <w:rStyle w:val="Hyperlink"/>
@@ -2735,7 +5380,7 @@
             <w:noProof/>
             <w:webHidden/>
           </w:rPr>
-          <w:instrText xml:space="preserve"> PAGEREF _Toc127104692 \h </w:instrText>
+          <w:instrText xml:space="preserve"> PAGEREF _Toc127107876 \h </w:instrText>
         </w:r>
         <w:r>
           <w:rPr>
@@ -2755,7 +5400,7 @@
             <w:noProof/>
             <w:webHidden/>
           </w:rPr>
-          <w:t>12</w:t>
+          <w:t>21</w:t>
         </w:r>
         <w:r>
           <w:rPr>
@@ -2781,7 +5426,7 @@
           <w14:ligatures w14:val="none"/>
         </w:rPr>
       </w:pPr>
-      <w:hyperlink w:anchor="_Toc127104693" w:history="1">
+      <w:hyperlink w:anchor="_Toc127107877" w:history="1">
         <w:r>
           <w:rPr>
             <w:rStyle w:val="Hyperlink"/>
@@ -2825,7 +5470,7 @@
             <w:noProof/>
             <w:webHidden/>
           </w:rPr>
-          <w:instrText xml:space="preserve"> PAGEREF _Toc127104693 \h </w:instrText>
+          <w:instrText xml:space="preserve"> PAGEREF _Toc127107877 \h </w:instrText>
         </w:r>
         <w:r>
           <w:rPr>
@@ -2845,7 +5490,7 @@
             <w:noProof/>
             <w:webHidden/>
           </w:rPr>
-          <w:t>12</w:t>
+          <w:t>21</w:t>
         </w:r>
         <w:r>
           <w:rPr>
@@ -2871,7 +5516,7 @@
           <w14:ligatures w14:val="none"/>
         </w:rPr>
       </w:pPr>
-      <w:hyperlink w:anchor="_Toc127104694" w:history="1">
+      <w:hyperlink w:anchor="_Toc127107878" w:history="1">
         <w:r>
           <w:rPr>
             <w:rStyle w:val="Hyperlink"/>
@@ -2915,7 +5560,7 @@
             <w:noProof/>
             <w:webHidden/>
           </w:rPr>
-          <w:instrText xml:space="preserve"> PAGEREF _Toc127104694 \h </w:instrText>
+          <w:instrText xml:space="preserve"> PAGEREF _Toc127107878 \h </w:instrText>
         </w:r>
         <w:r>
           <w:rPr>
@@ -2935,7 +5580,7 @@
             <w:noProof/>
             <w:webHidden/>
           </w:rPr>
-          <w:t>12</w:t>
+          <w:t>21</w:t>
         </w:r>
         <w:r>
           <w:rPr>
@@ -2961,7 +5606,7 @@
           <w14:ligatures w14:val="none"/>
         </w:rPr>
       </w:pPr>
-      <w:hyperlink w:anchor="_Toc127104695" w:history="1">
+      <w:hyperlink w:anchor="_Toc127107879" w:history="1">
         <w:r>
           <w:rPr>
             <w:rStyle w:val="Hyperlink"/>
@@ -3005,7 +5650,7 @@
             <w:noProof/>
             <w:webHidden/>
           </w:rPr>
-          <w:instrText xml:space="preserve"> PAGEREF _Toc127104695 \h </w:instrText>
+          <w:instrText xml:space="preserve"> PAGEREF _Toc127107879 \h </w:instrText>
         </w:r>
         <w:r>
           <w:rPr>
@@ -3025,7 +5670,7 @@
             <w:noProof/>
             <w:webHidden/>
           </w:rPr>
-          <w:t>12</w:t>
+          <w:t>21</w:t>
         </w:r>
         <w:r>
           <w:rPr>
@@ -3051,7 +5696,7 @@
           <w14:ligatures w14:val="none"/>
         </w:rPr>
       </w:pPr>
-      <w:hyperlink w:anchor="_Toc127104696" w:history="1">
+      <w:hyperlink w:anchor="_Toc127107880" w:history="1">
         <w:r>
           <w:rPr>
             <w:rStyle w:val="Hyperlink"/>
@@ -3095,7 +5740,7 @@
             <w:noProof/>
             <w:webHidden/>
           </w:rPr>
-          <w:instrText xml:space="preserve"> PAGEREF _Toc127104696 \h </w:instrText>
+          <w:instrText xml:space="preserve"> PAGEREF _Toc127107880 \h </w:instrText>
         </w:r>
         <w:r>
           <w:rPr>
@@ -3115,7 +5760,7 @@
             <w:noProof/>
             <w:webHidden/>
           </w:rPr>
-          <w:t>12</w:t>
+          <w:t>21</w:t>
         </w:r>
         <w:r>
           <w:rPr>
@@ -3140,7 +5785,7 @@
           <w14:ligatures w14:val="none"/>
         </w:rPr>
       </w:pPr>
-      <w:hyperlink w:anchor="_Toc127104697" w:history="1">
+      <w:hyperlink w:anchor="_Toc127107881" w:history="1">
         <w:r>
           <w:rPr>
             <w:rStyle w:val="Hyperlink"/>
@@ -3167,7 +5812,7 @@
             <w:noProof/>
             <w:webHidden/>
           </w:rPr>
-          <w:instrText xml:space="preserve"> PAGEREF _Toc127104697 \h </w:instrText>
+          <w:instrText xml:space="preserve"> PAGEREF _Toc127107881 \h </w:instrText>
         </w:r>
         <w:r>
           <w:rPr>
@@ -3187,7 +5832,7 @@
             <w:noProof/>
             <w:webHidden/>
           </w:rPr>
-          <w:t>13</w:t>
+          <w:t>22</w:t>
         </w:r>
         <w:r>
           <w:rPr>
@@ -3212,7 +5857,7 @@
           <w14:ligatures w14:val="none"/>
         </w:rPr>
       </w:pPr>
-      <w:hyperlink w:anchor="_Toc127104698" w:history="1">
+      <w:hyperlink w:anchor="_Toc127107882" w:history="1">
         <w:r>
           <w:rPr>
             <w:rStyle w:val="Hyperlink"/>
@@ -3239,7 +5884,7 @@
             <w:noProof/>
             <w:webHidden/>
           </w:rPr>
-          <w:instrText xml:space="preserve"> PAGEREF _Toc127104698 \h </w:instrText>
+          <w:instrText xml:space="preserve"> PAGEREF _Toc127107882 \h </w:instrText>
         </w:r>
         <w:r>
           <w:rPr>
@@ -3259,7 +5904,7 @@
             <w:noProof/>
             <w:webHidden/>
           </w:rPr>
-          <w:t>14</w:t>
+          <w:t>23</w:t>
         </w:r>
         <w:r>
           <w:rPr>
@@ -3293,12 +5938,15 @@
           <w:numId w:val="0"/>
         </w:numPr>
       </w:pPr>
-      <w:bookmarkStart w:id="1" w:name="_Toc127104663"/>
+      <w:bookmarkStart w:id="8" w:name="_Toc127107847"/>
       <w:r>
         <w:lastRenderedPageBreak/>
-        <w:t>DAFTAR GAMBAR</w:t>
-      </w:r>
-      <w:bookmarkEnd w:id="1"/>
+        <w:t xml:space="preserve">DAFTAR </w:t>
+      </w:r>
+      <w:r>
+        <w:t>TABEL</w:t>
+      </w:r>
+      <w:bookmarkEnd w:id="8"/>
     </w:p>
     <w:p>
       <w:pPr>
@@ -3318,18 +5966,18 @@
         <w:fldChar w:fldCharType="begin"/>
       </w:r>
       <w:r>
-        <w:instrText xml:space="preserve"> TOC \h \z \c "Gambar" </w:instrText>
+        <w:instrText xml:space="preserve"> TOC \h \z \c "Tabel" </w:instrText>
       </w:r>
       <w:r>
         <w:fldChar w:fldCharType="separate"/>
       </w:r>
-      <w:hyperlink w:anchor="_Toc127103734" w:history="1">
+      <w:hyperlink w:anchor="_Toc127107591" w:history="1">
         <w:r>
           <w:rPr>
             <w:rStyle w:val="Hyperlink"/>
             <w:noProof/>
           </w:rPr>
-          <w:t>Gambar 3.1 Contoh Gambar Lorem Ipsum</w:t>
+          <w:t>Tabel 3.1 Contoh Tabel 1</w:t>
         </w:r>
         <w:r>
           <w:rPr>
@@ -3350,7 +5998,7 @@
             <w:noProof/>
             <w:webHidden/>
           </w:rPr>
-          <w:instrText xml:space="preserve"> PAGEREF _Toc127103734 \h </w:instrText>
+          <w:instrText xml:space="preserve"> PAGEREF _Toc127107591 \h </w:instrText>
         </w:r>
         <w:r>
           <w:rPr>
@@ -3370,7 +6018,7 @@
             <w:noProof/>
             <w:webHidden/>
           </w:rPr>
-          <w:t>10</w:t>
+          <w:t>19</w:t>
         </w:r>
         <w:r>
           <w:rPr>
@@ -3395,13 +6043,13 @@
           <w14:ligatures w14:val="none"/>
         </w:rPr>
       </w:pPr>
-      <w:hyperlink w:anchor="_Toc127103735" w:history="1">
+      <w:hyperlink w:anchor="_Toc127107592" w:history="1">
         <w:r>
           <w:rPr>
             <w:rStyle w:val="Hyperlink"/>
             <w:noProof/>
           </w:rPr>
-          <w:t>Gambar 3.2 Contoh Gambar 2</w:t>
+          <w:t>Tabel 3.2 Contoh Tabel 2</w:t>
         </w:r>
         <w:r>
           <w:rPr>
@@ -3422,7 +6070,7 @@
             <w:noProof/>
             <w:webHidden/>
           </w:rPr>
-          <w:instrText xml:space="preserve"> PAGEREF _Toc127103735 \h </w:instrText>
+          <w:instrText xml:space="preserve"> PAGEREF _Toc127107592 \h </w:instrText>
         </w:r>
         <w:r>
           <w:rPr>
@@ -3442,7 +6090,7 @@
             <w:noProof/>
             <w:webHidden/>
           </w:rPr>
-          <w:t>10</w:t>
+          <w:t>19</w:t>
         </w:r>
         <w:r>
           <w:rPr>
@@ -3458,6 +6106,7 @@
         <w:fldChar w:fldCharType="end"/>
       </w:r>
     </w:p>
+    <w:p/>
     <w:p>
       <w:pPr>
         <w:pStyle w:val="Heading1"/>
@@ -3496,12 +6145,15 @@
           <w:numId w:val="0"/>
         </w:numPr>
       </w:pPr>
-      <w:bookmarkStart w:id="2" w:name="_Toc127104664"/>
+      <w:bookmarkStart w:id="9" w:name="_Toc127107848"/>
       <w:r>
         <w:lastRenderedPageBreak/>
-        <w:t>DAFTAR TABEL</w:t>
-      </w:r>
-      <w:bookmarkEnd w:id="2"/>
+        <w:t xml:space="preserve">DAFTAR </w:t>
+      </w:r>
+      <w:r>
+        <w:t>GAMBAR</w:t>
+      </w:r>
+      <w:bookmarkEnd w:id="9"/>
     </w:p>
     <w:p>
       <w:pPr>
@@ -3510,25 +6162,29 @@
           <w:tab w:val="right" w:leader="dot" w:pos="7921"/>
         </w:tabs>
         <w:rPr>
+          <w:rFonts w:asciiTheme="minorHAnsi" w:eastAsiaTheme="minorEastAsia" w:hAnsiTheme="minorHAnsi"/>
           <w:noProof/>
+          <w:kern w:val="0"/>
+          <w:lang w:val="en-ID"/>
+          <w14:ligatures w14:val="none"/>
         </w:rPr>
       </w:pPr>
       <w:r>
         <w:fldChar w:fldCharType="begin"/>
       </w:r>
       <w:r>
-        <w:instrText xml:space="preserve"> TOC \h \z \c "Tabel" </w:instrText>
+        <w:instrText xml:space="preserve"> TOC \h \z \c "Gambar" </w:instrText>
       </w:r>
       <w:r>
         <w:fldChar w:fldCharType="separate"/>
       </w:r>
-      <w:hyperlink w:anchor="_Toc127103421" w:history="1">
+      <w:hyperlink w:anchor="_Toc127107599" w:history="1">
         <w:r>
           <w:rPr>
             <w:rStyle w:val="Hyperlink"/>
             <w:noProof/>
           </w:rPr>
-          <w:t>Tabel 3.1 Contoh Tabel 1</w:t>
+          <w:t>Gambar 3.1 Contoh Gambar Lorem Ipsum</w:t>
         </w:r>
         <w:r>
           <w:rPr>
@@ -3549,7 +6205,7 @@
             <w:noProof/>
             <w:webHidden/>
           </w:rPr>
-          <w:instrText xml:space="preserve"> PAGEREF _Toc127103421 \h </w:instrText>
+          <w:instrText xml:space="preserve"> PAGEREF _Toc127107599 \h </w:instrText>
         </w:r>
         <w:r>
           <w:rPr>
@@ -3569,7 +6225,7 @@
             <w:noProof/>
             <w:webHidden/>
           </w:rPr>
-          <w:t>9</w:t>
+          <w:t>20</w:t>
         </w:r>
         <w:r>
           <w:rPr>
@@ -3587,16 +6243,20 @@
           <w:tab w:val="right" w:leader="dot" w:pos="7921"/>
         </w:tabs>
         <w:rPr>
+          <w:rFonts w:asciiTheme="minorHAnsi" w:eastAsiaTheme="minorEastAsia" w:hAnsiTheme="minorHAnsi"/>
           <w:noProof/>
-        </w:rPr>
-      </w:pPr>
-      <w:hyperlink w:anchor="_Toc127103422" w:history="1">
+          <w:kern w:val="0"/>
+          <w:lang w:val="en-ID"/>
+          <w14:ligatures w14:val="none"/>
+        </w:rPr>
+      </w:pPr>
+      <w:hyperlink w:anchor="_Toc127107600" w:history="1">
         <w:r>
           <w:rPr>
             <w:rStyle w:val="Hyperlink"/>
             <w:noProof/>
           </w:rPr>
-          <w:t>Tabel 3.2 Contoh Tabel 2</w:t>
+          <w:t>Gambar 3.2 Contoh Gambar 2</w:t>
         </w:r>
         <w:r>
           <w:rPr>
@@ -3617,7 +6277,7 @@
             <w:noProof/>
             <w:webHidden/>
           </w:rPr>
-          <w:instrText xml:space="preserve"> PAGEREF _Toc127103422 \h </w:instrText>
+          <w:instrText xml:space="preserve"> PAGEREF _Toc127107600 \h </w:instrText>
         </w:r>
         <w:r>
           <w:rPr>
@@ -3637,7 +6297,7 @@
             <w:noProof/>
             <w:webHidden/>
           </w:rPr>
-          <w:t>9</w:t>
+          <w:t>20</w:t>
         </w:r>
         <w:r>
           <w:rPr>
@@ -3651,6 +6311,14 @@
     <w:p>
       <w:r>
         <w:fldChar w:fldCharType="end"/>
+      </w:r>
+    </w:p>
+    <w:p/>
+    <w:p/>
+    <w:p/>
+    <w:p>
+      <w:r>
+        <w:br w:type="page"/>
       </w:r>
     </w:p>
     <w:p>
@@ -3660,32 +6328,8 @@
           <w:ilvl w:val="0"/>
           <w:numId w:val="0"/>
         </w:numPr>
-      </w:pPr>
-      <w:r>
-        <w:br w:type="page"/>
-      </w:r>
-    </w:p>
-    <w:p>
-      <w:pPr>
-        <w:pStyle w:val="Heading1"/>
-        <w:numPr>
-          <w:ilvl w:val="0"/>
-          <w:numId w:val="0"/>
-        </w:numPr>
-      </w:pPr>
-      <w:bookmarkStart w:id="3" w:name="_Toc127104665"/>
-      <w:r>
-        <w:lastRenderedPageBreak/>
-        <w:t>RINGKASAN</w:t>
-      </w:r>
-      <w:bookmarkEnd w:id="3"/>
-    </w:p>
-    <w:p/>
-    <w:p/>
-    <w:p>
-      <w:pPr>
         <w:sectPr>
-          <w:footerReference w:type="default" r:id="rId10"/>
+          <w:footerReference w:type="default" r:id="rId11"/>
           <w:pgSz w:w="11900" w:h="16840"/>
           <w:pgMar w:top="2268" w:right="1701" w:bottom="1701" w:left="2268" w:header="709" w:footer="709" w:gutter="0"/>
           <w:pgNumType w:fmt="lowerRoman"/>
@@ -3693,12 +6337,18 @@
           <w:docGrid w:linePitch="360"/>
         </w:sectPr>
       </w:pPr>
+      <w:bookmarkStart w:id="10" w:name="_Toc127107849"/>
+      <w:r>
+        <w:lastRenderedPageBreak/>
+        <w:t>DAFTAR LAMPIRAN</w:t>
+      </w:r>
+      <w:bookmarkEnd w:id="10"/>
     </w:p>
     <w:p>
       <w:pPr>
         <w:pStyle w:val="Heading1"/>
       </w:pPr>
-      <w:bookmarkStart w:id="4" w:name="_Toc127104666"/>
+      <w:bookmarkStart w:id="11" w:name="_Toc127107850"/>
       <w:r>
         <w:lastRenderedPageBreak/>
         <w:t>PENDAHULU</w:t>
@@ -3706,13 +6356,13 @@
       <w:r>
         <w:t>AN</w:t>
       </w:r>
-      <w:bookmarkEnd w:id="4"/>
+      <w:bookmarkEnd w:id="11"/>
     </w:p>
     <w:p>
       <w:pPr>
         <w:pStyle w:val="Heading2"/>
       </w:pPr>
-      <w:bookmarkStart w:id="5" w:name="_Toc127104667"/>
+      <w:bookmarkStart w:id="12" w:name="_Toc127107851"/>
       <w:proofErr w:type="spellStart"/>
       <w:r>
         <w:t>Latar</w:t>
@@ -3725,7 +6375,7 @@
       <w:r>
         <w:t>Belakang</w:t>
       </w:r>
-      <w:bookmarkEnd w:id="5"/>
+      <w:bookmarkEnd w:id="12"/>
       <w:proofErr w:type="spellEnd"/>
     </w:p>
     <w:p/>
@@ -3734,7 +6384,7 @@
       <w:pPr>
         <w:pStyle w:val="Heading2"/>
       </w:pPr>
-      <w:bookmarkStart w:id="6" w:name="_Toc127104668"/>
+      <w:bookmarkStart w:id="13" w:name="_Toc127107852"/>
       <w:proofErr w:type="spellStart"/>
       <w:r>
         <w:t>Rumusan</w:t>
@@ -3747,7 +6397,7 @@
       <w:r>
         <w:t>Masalah</w:t>
       </w:r>
-      <w:bookmarkEnd w:id="6"/>
+      <w:bookmarkEnd w:id="13"/>
       <w:proofErr w:type="spellEnd"/>
     </w:p>
     <w:p/>
@@ -3756,7 +6406,7 @@
       <w:pPr>
         <w:pStyle w:val="Heading2"/>
       </w:pPr>
-      <w:bookmarkStart w:id="7" w:name="_Toc127104669"/>
+      <w:bookmarkStart w:id="14" w:name="_Toc127107853"/>
       <w:proofErr w:type="spellStart"/>
       <w:r>
         <w:t>Tujuan</w:t>
@@ -3769,7 +6419,7 @@
       <w:r>
         <w:t>Penelitian</w:t>
       </w:r>
-      <w:bookmarkEnd w:id="7"/>
+      <w:bookmarkEnd w:id="14"/>
       <w:proofErr w:type="spellEnd"/>
     </w:p>
     <w:p/>
@@ -3778,7 +6428,7 @@
       <w:pPr>
         <w:pStyle w:val="Heading2"/>
       </w:pPr>
-      <w:bookmarkStart w:id="8" w:name="_Toc127104670"/>
+      <w:bookmarkStart w:id="15" w:name="_Toc127107854"/>
       <w:proofErr w:type="spellStart"/>
       <w:r>
         <w:t>Manfaat</w:t>
@@ -3791,7 +6441,7 @@
       <w:r>
         <w:t>Penelitian</w:t>
       </w:r>
-      <w:bookmarkEnd w:id="8"/>
+      <w:bookmarkEnd w:id="15"/>
       <w:proofErr w:type="spellEnd"/>
     </w:p>
     <w:p/>
@@ -3800,7 +6450,7 @@
       <w:pPr>
         <w:pStyle w:val="Heading2"/>
       </w:pPr>
-      <w:bookmarkStart w:id="9" w:name="_Toc127104671"/>
+      <w:bookmarkStart w:id="16" w:name="_Toc127107855"/>
       <w:r>
         <w:t xml:space="preserve">Batasan </w:t>
       </w:r>
@@ -3808,7 +6458,7 @@
       <w:r>
         <w:t>Masalah</w:t>
       </w:r>
-      <w:bookmarkEnd w:id="9"/>
+      <w:bookmarkEnd w:id="16"/>
       <w:proofErr w:type="spellEnd"/>
     </w:p>
     <w:p/>
@@ -3822,22 +6472,22 @@
       <w:pPr>
         <w:pStyle w:val="Heading1"/>
       </w:pPr>
-      <w:bookmarkStart w:id="10" w:name="_Toc127104672"/>
+      <w:bookmarkStart w:id="17" w:name="_Toc127107856"/>
       <w:r>
         <w:lastRenderedPageBreak/>
         <w:t>TINJAUAN PUSTAKA</w:t>
       </w:r>
-      <w:bookmarkEnd w:id="10"/>
+      <w:bookmarkEnd w:id="17"/>
     </w:p>
     <w:p>
       <w:pPr>
         <w:pStyle w:val="Heading2"/>
       </w:pPr>
-      <w:bookmarkStart w:id="11" w:name="_Toc127104673"/>
+      <w:bookmarkStart w:id="18" w:name="_Toc127107857"/>
       <w:r>
         <w:t>Lorem Ipsum 1</w:t>
       </w:r>
-      <w:bookmarkEnd w:id="11"/>
+      <w:bookmarkEnd w:id="18"/>
     </w:p>
     <w:p>
       <w:r>
@@ -3940,17 +6590,17 @@
       <w:pPr>
         <w:pStyle w:val="Heading2"/>
       </w:pPr>
-      <w:bookmarkStart w:id="12" w:name="_Toc127104674"/>
+      <w:bookmarkStart w:id="19" w:name="_Toc127107858"/>
       <w:r>
         <w:t>Sub Bab 2</w:t>
       </w:r>
-      <w:bookmarkEnd w:id="12"/>
+      <w:bookmarkEnd w:id="19"/>
     </w:p>
     <w:p>
       <w:pPr>
         <w:pStyle w:val="Heading3"/>
       </w:pPr>
-      <w:bookmarkStart w:id="13" w:name="_Toc127104675"/>
+      <w:bookmarkStart w:id="20" w:name="_Toc127107859"/>
       <w:proofErr w:type="spellStart"/>
       <w:r>
         <w:t>Contoh</w:t>
@@ -3959,7 +6609,7 @@
       <w:r>
         <w:t xml:space="preserve"> Heading 3</w:t>
       </w:r>
-      <w:bookmarkEnd w:id="13"/>
+      <w:bookmarkEnd w:id="20"/>
     </w:p>
     <w:p>
       <w:r>
@@ -4017,17 +6667,17 @@
       <w:pPr>
         <w:pStyle w:val="Heading2"/>
       </w:pPr>
-      <w:bookmarkStart w:id="14" w:name="_Toc127104676"/>
+      <w:bookmarkStart w:id="21" w:name="_Toc127107860"/>
       <w:r>
         <w:t>Sub Bab 3</w:t>
       </w:r>
-      <w:bookmarkEnd w:id="14"/>
+      <w:bookmarkEnd w:id="21"/>
     </w:p>
     <w:p>
       <w:pPr>
         <w:pStyle w:val="Heading3"/>
       </w:pPr>
-      <w:bookmarkStart w:id="15" w:name="_Toc127104677"/>
+      <w:bookmarkStart w:id="22" w:name="_Toc127107861"/>
       <w:proofErr w:type="spellStart"/>
       <w:r>
         <w:t>Contoh</w:t>
@@ -4036,7 +6686,7 @@
       <w:r>
         <w:t xml:space="preserve"> Heading 3</w:t>
       </w:r>
-      <w:bookmarkEnd w:id="15"/>
+      <w:bookmarkEnd w:id="22"/>
     </w:p>
     <w:p/>
     <w:p/>
@@ -4051,28 +6701,28 @@
       <w:pPr>
         <w:pStyle w:val="Heading1"/>
       </w:pPr>
-      <w:bookmarkStart w:id="16" w:name="_Toc127104678"/>
+      <w:bookmarkStart w:id="23" w:name="_Toc127107862"/>
       <w:r>
         <w:lastRenderedPageBreak/>
         <w:t>METODE PENELITIAN</w:t>
       </w:r>
-      <w:bookmarkEnd w:id="16"/>
+      <w:bookmarkEnd w:id="23"/>
     </w:p>
     <w:p>
       <w:pPr>
         <w:pStyle w:val="Heading2"/>
       </w:pPr>
-      <w:bookmarkStart w:id="17" w:name="_Toc127104679"/>
+      <w:bookmarkStart w:id="24" w:name="_Toc127107863"/>
       <w:r>
         <w:t>Sub Bab 1</w:t>
       </w:r>
-      <w:bookmarkEnd w:id="17"/>
+      <w:bookmarkEnd w:id="24"/>
     </w:p>
     <w:p>
       <w:pPr>
         <w:pStyle w:val="Heading3"/>
       </w:pPr>
-      <w:bookmarkStart w:id="18" w:name="_Toc127104680"/>
+      <w:bookmarkStart w:id="25" w:name="_Toc127107864"/>
       <w:proofErr w:type="spellStart"/>
       <w:r>
         <w:t>Contoh</w:t>
@@ -4085,7 +6735,7 @@
       <w:r>
         <w:t>Tabel</w:t>
       </w:r>
-      <w:bookmarkEnd w:id="18"/>
+      <w:bookmarkEnd w:id="25"/>
       <w:proofErr w:type="spellEnd"/>
     </w:p>
     <w:p>
@@ -4130,7 +6780,8 @@
         <w:pStyle w:val="Caption"/>
         <w:keepNext/>
       </w:pPr>
-      <w:bookmarkStart w:id="19" w:name="_Toc127103421"/>
+      <w:bookmarkStart w:id="26" w:name="_Toc127103421"/>
+      <w:bookmarkStart w:id="27" w:name="_Toc127107591"/>
       <w:proofErr w:type="spellStart"/>
       <w:r>
         <w:t>Tabel</w:t>
@@ -4197,7 +6848,8 @@
       <w:r>
         <w:t xml:space="preserve"> 1</w:t>
       </w:r>
-      <w:bookmarkEnd w:id="19"/>
+      <w:bookmarkEnd w:id="26"/>
+      <w:bookmarkEnd w:id="27"/>
     </w:p>
     <w:tbl>
       <w:tblPr>
@@ -4448,7 +7100,8 @@
         <w:pStyle w:val="Caption"/>
         <w:keepNext/>
       </w:pPr>
-      <w:bookmarkStart w:id="20" w:name="_Toc127103422"/>
+      <w:bookmarkStart w:id="28" w:name="_Toc127103422"/>
+      <w:bookmarkStart w:id="29" w:name="_Toc127107592"/>
       <w:proofErr w:type="spellStart"/>
       <w:r>
         <w:t>Tabel</w:t>
@@ -4515,7 +7168,8 @@
       <w:r>
         <w:t xml:space="preserve"> 2</w:t>
       </w:r>
-      <w:bookmarkEnd w:id="20"/>
+      <w:bookmarkEnd w:id="28"/>
+      <w:bookmarkEnd w:id="29"/>
     </w:p>
     <w:tbl>
       <w:tblPr>
@@ -4766,18 +7420,18 @@
       <w:pPr>
         <w:pStyle w:val="Heading2"/>
       </w:pPr>
-      <w:bookmarkStart w:id="21" w:name="_Toc127104681"/>
+      <w:bookmarkStart w:id="30" w:name="_Toc127107865"/>
       <w:r>
         <w:lastRenderedPageBreak/>
         <w:t>Sub Bab 2</w:t>
       </w:r>
-      <w:bookmarkEnd w:id="21"/>
+      <w:bookmarkEnd w:id="30"/>
     </w:p>
     <w:p>
       <w:pPr>
         <w:pStyle w:val="Heading3"/>
       </w:pPr>
-      <w:bookmarkStart w:id="22" w:name="_Toc127104682"/>
+      <w:bookmarkStart w:id="31" w:name="_Toc127107866"/>
       <w:proofErr w:type="spellStart"/>
       <w:r>
         <w:t>Contoh</w:t>
@@ -4789,7 +7443,7 @@
       <w:r>
         <w:t>Gambar</w:t>
       </w:r>
-      <w:bookmarkEnd w:id="22"/>
+      <w:bookmarkEnd w:id="31"/>
       <w:r>
         <w:t xml:space="preserve"> </w:t>
       </w:r>
@@ -4829,7 +7483,7 @@
                     </pic:cNvPicPr>
                   </pic:nvPicPr>
                   <pic:blipFill>
-                    <a:blip r:embed="rId11">
+                    <a:blip r:embed="rId12">
                       <a:extLst>
                         <a:ext uri="{28A0092B-C50C-407E-A947-70E740481C1C}">
                           <a14:useLocalDpi xmlns:a14="http://schemas.microsoft.com/office/drawing/2010/main" val="0"/>
@@ -4868,7 +7522,8 @@
       <w:pPr>
         <w:pStyle w:val="Caption"/>
       </w:pPr>
-      <w:bookmarkStart w:id="23" w:name="_Toc127103734"/>
+      <w:bookmarkStart w:id="32" w:name="_Toc127103734"/>
+      <w:bookmarkStart w:id="33" w:name="_Toc127107599"/>
       <w:r>
         <w:t xml:space="preserve">Gambar </w:t>
       </w:r>
@@ -4922,7 +7577,8 @@
       <w:r>
         <w:t xml:space="preserve"> Gambar Lorem Ipsum</w:t>
       </w:r>
-      <w:bookmarkEnd w:id="23"/>
+      <w:bookmarkEnd w:id="32"/>
+      <w:bookmarkEnd w:id="33"/>
     </w:p>
     <w:p>
       <w:proofErr w:type="spellStart"/>
@@ -4970,7 +7626,7 @@
                     </pic:cNvPicPr>
                   </pic:nvPicPr>
                   <pic:blipFill>
-                    <a:blip r:embed="rId12" cstate="print">
+                    <a:blip r:embed="rId13" cstate="print">
                       <a:extLst>
                         <a:ext uri="{28A0092B-C50C-407E-A947-70E740481C1C}">
                           <a14:useLocalDpi xmlns:a14="http://schemas.microsoft.com/office/drawing/2010/main" val="0"/>
@@ -5009,7 +7665,8 @@
       <w:pPr>
         <w:pStyle w:val="Caption"/>
       </w:pPr>
-      <w:bookmarkStart w:id="24" w:name="_Toc127103735"/>
+      <w:bookmarkStart w:id="34" w:name="_Toc127103735"/>
+      <w:bookmarkStart w:id="35" w:name="_Toc127107600"/>
       <w:r>
         <w:t xml:space="preserve">Gambar </w:t>
       </w:r>
@@ -5063,7 +7720,8 @@
       <w:r>
         <w:t xml:space="preserve"> Gambar 2</w:t>
       </w:r>
-      <w:bookmarkEnd w:id="24"/>
+      <w:bookmarkEnd w:id="34"/>
+      <w:bookmarkEnd w:id="35"/>
     </w:p>
     <w:p/>
     <w:p>
@@ -5073,29 +7731,29 @@
       <w:r>
         <w:br w:type="page"/>
       </w:r>
-      <w:bookmarkStart w:id="25" w:name="_Toc127104683"/>
+      <w:bookmarkStart w:id="36" w:name="_Toc127107867"/>
       <w:r>
         <w:lastRenderedPageBreak/>
         <w:t>HASIL DAN PEMBAHASAN</w:t>
       </w:r>
-      <w:bookmarkEnd w:id="25"/>
+      <w:bookmarkEnd w:id="36"/>
     </w:p>
     <w:p/>
     <w:p>
       <w:pPr>
         <w:pStyle w:val="Heading2"/>
       </w:pPr>
-      <w:bookmarkStart w:id="26" w:name="_Toc127104684"/>
+      <w:bookmarkStart w:id="37" w:name="_Toc127107868"/>
       <w:r>
         <w:t>Sub Bab 1</w:t>
       </w:r>
-      <w:bookmarkEnd w:id="26"/>
+      <w:bookmarkEnd w:id="37"/>
     </w:p>
     <w:p>
       <w:pPr>
         <w:pStyle w:val="Heading3"/>
       </w:pPr>
-      <w:bookmarkStart w:id="27" w:name="_Toc127104685"/>
+      <w:bookmarkStart w:id="38" w:name="_Toc127107869"/>
       <w:proofErr w:type="spellStart"/>
       <w:r>
         <w:t>Contoh</w:t>
@@ -5104,7 +7762,7 @@
       <w:r>
         <w:t xml:space="preserve"> Heading 3</w:t>
       </w:r>
-      <w:bookmarkEnd w:id="27"/>
+      <w:bookmarkEnd w:id="38"/>
     </w:p>
     <w:p/>
     <w:p/>
@@ -5112,17 +7770,17 @@
       <w:pPr>
         <w:pStyle w:val="Heading2"/>
       </w:pPr>
-      <w:bookmarkStart w:id="28" w:name="_Toc127104686"/>
+      <w:bookmarkStart w:id="39" w:name="_Toc127107870"/>
       <w:r>
         <w:t>Sub Bab 2</w:t>
       </w:r>
-      <w:bookmarkEnd w:id="28"/>
+      <w:bookmarkEnd w:id="39"/>
     </w:p>
     <w:p>
       <w:pPr>
         <w:pStyle w:val="Heading3"/>
       </w:pPr>
-      <w:bookmarkStart w:id="29" w:name="_Toc127104687"/>
+      <w:bookmarkStart w:id="40" w:name="_Toc127107871"/>
       <w:proofErr w:type="spellStart"/>
       <w:r>
         <w:t>Contoh</w:t>
@@ -5131,7 +7789,7 @@
       <w:r>
         <w:t xml:space="preserve"> Heading 3</w:t>
       </w:r>
-      <w:bookmarkEnd w:id="29"/>
+      <w:bookmarkEnd w:id="40"/>
     </w:p>
     <w:p/>
     <w:p/>
@@ -5139,17 +7797,17 @@
       <w:pPr>
         <w:pStyle w:val="Heading2"/>
       </w:pPr>
-      <w:bookmarkStart w:id="30" w:name="_Toc127104688"/>
+      <w:bookmarkStart w:id="41" w:name="_Toc127107872"/>
       <w:r>
         <w:t>Sub Bab 3</w:t>
       </w:r>
-      <w:bookmarkEnd w:id="30"/>
+      <w:bookmarkEnd w:id="41"/>
     </w:p>
     <w:p>
       <w:pPr>
         <w:pStyle w:val="Heading3"/>
       </w:pPr>
-      <w:bookmarkStart w:id="31" w:name="_Toc127104689"/>
+      <w:bookmarkStart w:id="42" w:name="_Toc127107873"/>
       <w:proofErr w:type="spellStart"/>
       <w:r>
         <w:t>Contoh</w:t>
@@ -5158,7 +7816,7 @@
       <w:r>
         <w:t xml:space="preserve"> Heading 3</w:t>
       </w:r>
-      <w:bookmarkEnd w:id="31"/>
+      <w:bookmarkEnd w:id="42"/>
     </w:p>
     <w:p>
       <w:r>
@@ -5169,28 +7827,28 @@
       <w:pPr>
         <w:pStyle w:val="Heading1"/>
       </w:pPr>
-      <w:bookmarkStart w:id="32" w:name="_Toc127104690"/>
+      <w:bookmarkStart w:id="43" w:name="_Toc127107874"/>
       <w:r>
         <w:lastRenderedPageBreak/>
         <w:t>PENUTUP</w:t>
       </w:r>
-      <w:bookmarkEnd w:id="32"/>
+      <w:bookmarkEnd w:id="43"/>
     </w:p>
     <w:p>
       <w:pPr>
         <w:pStyle w:val="Heading2"/>
       </w:pPr>
-      <w:bookmarkStart w:id="33" w:name="_Toc127104691"/>
+      <w:bookmarkStart w:id="44" w:name="_Toc127107875"/>
       <w:r>
         <w:t>Sub Bab 1</w:t>
       </w:r>
-      <w:bookmarkEnd w:id="33"/>
+      <w:bookmarkEnd w:id="44"/>
     </w:p>
     <w:p>
       <w:pPr>
         <w:pStyle w:val="Heading3"/>
       </w:pPr>
-      <w:bookmarkStart w:id="34" w:name="_Toc127104692"/>
+      <w:bookmarkStart w:id="45" w:name="_Toc127107876"/>
       <w:proofErr w:type="spellStart"/>
       <w:r>
         <w:t>Contoh</w:t>
@@ -5199,7 +7857,7 @@
       <w:r>
         <w:t xml:space="preserve"> Heading 3</w:t>
       </w:r>
-      <w:bookmarkEnd w:id="34"/>
+      <w:bookmarkEnd w:id="45"/>
     </w:p>
     <w:p/>
     <w:p/>
@@ -5207,17 +7865,17 @@
       <w:pPr>
         <w:pStyle w:val="Heading2"/>
       </w:pPr>
-      <w:bookmarkStart w:id="35" w:name="_Toc127104693"/>
+      <w:bookmarkStart w:id="46" w:name="_Toc127107877"/>
       <w:r>
         <w:t>Sub Bab 2</w:t>
       </w:r>
-      <w:bookmarkEnd w:id="35"/>
+      <w:bookmarkEnd w:id="46"/>
     </w:p>
     <w:p>
       <w:pPr>
         <w:pStyle w:val="Heading3"/>
       </w:pPr>
-      <w:bookmarkStart w:id="36" w:name="_Toc127104694"/>
+      <w:bookmarkStart w:id="47" w:name="_Toc127107878"/>
       <w:proofErr w:type="spellStart"/>
       <w:r>
         <w:t>Contoh</w:t>
@@ -5226,7 +7884,7 @@
       <w:r>
         <w:t xml:space="preserve"> Heading 3</w:t>
       </w:r>
-      <w:bookmarkEnd w:id="36"/>
+      <w:bookmarkEnd w:id="47"/>
     </w:p>
     <w:p/>
     <w:p/>
@@ -5234,20 +7892,20 @@
       <w:pPr>
         <w:pStyle w:val="Heading2"/>
       </w:pPr>
-      <w:bookmarkStart w:id="37" w:name="_Toc127104695"/>
+      <w:bookmarkStart w:id="48" w:name="_Toc127107879"/>
       <w:r>
         <w:t xml:space="preserve">Sub Bab </w:t>
       </w:r>
       <w:r>
         <w:t>3</w:t>
       </w:r>
-      <w:bookmarkEnd w:id="37"/>
+      <w:bookmarkEnd w:id="48"/>
     </w:p>
     <w:p>
       <w:pPr>
         <w:pStyle w:val="Heading3"/>
       </w:pPr>
-      <w:bookmarkStart w:id="38" w:name="_Toc127104696"/>
+      <w:bookmarkStart w:id="49" w:name="_Toc127107880"/>
       <w:proofErr w:type="spellStart"/>
       <w:r>
         <w:t>Contoh</w:t>
@@ -5256,7 +7914,7 @@
       <w:r>
         <w:t xml:space="preserve"> Heading 3</w:t>
       </w:r>
-      <w:bookmarkEnd w:id="38"/>
+      <w:bookmarkEnd w:id="49"/>
     </w:p>
     <w:p>
       <w:pPr>
@@ -5278,12 +7936,12 @@
           <w:numId w:val="0"/>
         </w:numPr>
       </w:pPr>
-      <w:bookmarkStart w:id="39" w:name="_Toc127104697"/>
+      <w:bookmarkStart w:id="50" w:name="_Toc127107881"/>
       <w:r>
         <w:lastRenderedPageBreak/>
         <w:t>DAFTAR PUSTAKA</w:t>
       </w:r>
-      <w:bookmarkEnd w:id="39"/>
+      <w:bookmarkEnd w:id="50"/>
     </w:p>
     <w:p/>
     <w:sdt>
@@ -5486,16 +8144,16 @@
           <w:numId w:val="0"/>
         </w:numPr>
       </w:pPr>
-      <w:bookmarkStart w:id="40" w:name="_Toc127104698"/>
+      <w:bookmarkStart w:id="51" w:name="_Toc127107882"/>
       <w:r>
         <w:lastRenderedPageBreak/>
         <w:t>LAMPIRAN</w:t>
       </w:r>
-      <w:bookmarkEnd w:id="40"/>
+      <w:bookmarkEnd w:id="51"/>
     </w:p>
     <w:sectPr>
-      <w:headerReference w:type="default" r:id="rId13"/>
-      <w:footerReference w:type="default" r:id="rId14"/>
+      <w:headerReference w:type="default" r:id="rId14"/>
+      <w:footerReference w:type="default" r:id="rId15"/>
       <w:pgSz w:w="11900" w:h="16840"/>
       <w:pgMar w:top="2268" w:right="1701" w:bottom="1701" w:left="2268" w:header="709" w:footer="709" w:gutter="0"/>
       <w:cols w:space="708"/>
@@ -5513,6 +8171,7 @@
         <w:separator/>
       </w:r>
     </w:p>
+    <w:p/>
   </w:endnote>
   <w:endnote w:type="continuationSeparator" w:id="0">
     <w:p>
@@ -5520,6 +8179,7 @@
         <w:continuationSeparator/>
       </w:r>
     </w:p>
+    <w:p/>
   </w:endnote>
 </w:endnotes>
 </file>
@@ -5670,6 +8330,7 @@
         <w:separator/>
       </w:r>
     </w:p>
+    <w:p/>
   </w:footnote>
   <w:footnote w:type="continuationSeparator" w:id="0">
     <w:p>
@@ -5677,6 +8338,7 @@
         <w:continuationSeparator/>
       </w:r>
     </w:p>
+    <w:p/>
   </w:footnote>
 </w:footnotes>
 </file>
@@ -5714,6 +8376,19 @@
             <w:rStyle w:val="PageNumber"/>
           </w:rPr>
           <w:instrText xml:space="preserve"> PAGE </w:instrText>
+        </w:r>
+        <w:r>
+          <w:rPr>
+            <w:rStyle w:val="PageNumber"/>
+          </w:rPr>
+          <w:fldChar w:fldCharType="separate"/>
+        </w:r>
+        <w:r>
+          <w:rPr>
+            <w:rStyle w:val="PageNumber"/>
+            <w:noProof/>
+          </w:rPr>
+          <w:t>vi</w:t>
         </w:r>
         <w:r>
           <w:rPr>
@@ -5795,6 +8470,7 @@
       <w:ind w:right="360"/>
     </w:pPr>
   </w:p>
+  <w:p/>
 </w:hdr>
 </file>
 
@@ -6754,10 +9430,11 @@
     <w:link w:val="TitleChar"/>
     <w:uiPriority w:val="10"/>
     <w:qFormat/>
-    <w:rsid w:val="00801609"/>
+    <w:rsid w:val="008E368C"/>
     <w:pPr>
       <w:spacing w:line="360" w:lineRule="auto"/>
       <w:contextualSpacing/>
+      <w:jc w:val="center"/>
     </w:pPr>
     <w:rPr>
       <w:rFonts w:eastAsiaTheme="majorEastAsia" w:cstheme="majorBidi"/>
@@ -6774,7 +9451,7 @@
     <w:basedOn w:val="DefaultParagraphFont"/>
     <w:link w:val="Title"/>
     <w:uiPriority w:val="10"/>
-    <w:rsid w:val="00801609"/>
+    <w:rsid w:val="008E368C"/>
     <w:rPr>
       <w:rFonts w:ascii="Times New Roman" w:eastAsiaTheme="majorEastAsia" w:hAnsi="Times New Roman" w:cstheme="majorBidi"/>
       <w:b/>
@@ -7229,7 +9906,9 @@
   </w:compat>
   <w:rsids>
     <w:rsidRoot w:val="00CC3512"/>
+    <w:rsid w:val="00294A1E"/>
     <w:rsid w:val="00CC3512"/>
+    <w:rsid w:val="00D514F2"/>
     <w:rsid w:val="00FC59B7"/>
   </w:rsids>
   <m:mathPr>

</xml_diff>